<commit_message>
Them phan 5 cho bao cao
</commit_message>
<xml_diff>
--- a/AI_NangCao/BaoCaoHoanChinh.docx
+++ b/AI_NangCao/BaoCaoHoanChinh.docx
@@ -1,6 +1,6 @@
 
 <file path=word/document.xml><?xml version="1.0" encoding="utf-8"?>
-<w:document xmlns:wpc="http://schemas.microsoft.com/office/word/2010/wordprocessingCanvas" xmlns:cx="http://schemas.microsoft.com/office/drawing/2014/chartex" xmlns:cx1="http://schemas.microsoft.com/office/drawing/2015/9/8/chartex" xmlns:cx2="http://schemas.microsoft.com/office/drawing/2015/10/21/chartex" xmlns:cx3="http://schemas.microsoft.com/office/drawing/2016/5/9/chartex" xmlns:cx4="http://schemas.microsoft.com/office/drawing/2016/5/10/chartex" xmlns:cx5="http://schemas.microsoft.com/office/drawing/2016/5/11/chartex" xmlns:cx6="http://schemas.microsoft.com/office/drawing/2016/5/12/chartex" xmlns:cx7="http://schemas.microsoft.com/office/drawing/2016/5/13/chartex" xmlns:cx8="http://schemas.microsoft.com/office/drawing/2016/5/14/chartex" xmlns:mc="http://schemas.openxmlformats.org/markup-compatibility/2006" xmlns:aink="http://schemas.microsoft.com/office/drawing/2016/ink" xmlns:am3d="http://schemas.microsoft.com/office/drawing/2017/model3d" xmlns:o="urn:schemas-microsoft-com:office:office" xmlns:r="http://schemas.openxmlformats.org/officeDocument/2006/relationships" xmlns:m="http://schemas.openxmlformats.org/officeDocument/2006/math" xmlns:v="urn:schemas-microsoft-com:vml" xmlns:wp14="http://schemas.microsoft.com/office/word/2010/wordprocessingDrawing" xmlns:wp="http://schemas.openxmlformats.org/drawingml/2006/wordprocessingDrawing" xmlns:w10="urn:schemas-microsoft-com:office:word" xmlns:w="http://schemas.openxmlformats.org/wordprocessingml/2006/main" xmlns:w14="http://schemas.microsoft.com/office/word/2010/wordml" xmlns:w15="http://schemas.microsoft.com/office/word/2012/wordml" xmlns:w16cex="http://schemas.microsoft.com/office/word/2018/wordml/cex" xmlns:w16cid="http://schemas.microsoft.com/office/word/2016/wordml/cid" xmlns:w16="http://schemas.microsoft.com/office/word/2018/wordml" xmlns:w16se="http://schemas.microsoft.com/office/word/2015/wordml/symex" xmlns:wpg="http://schemas.microsoft.com/office/word/2010/wordprocessingGroup" xmlns:wpi="http://schemas.microsoft.com/office/word/2010/wordprocessingInk" xmlns:wne="http://schemas.microsoft.com/office/word/2006/wordml" xmlns:wps="http://schemas.microsoft.com/office/word/2010/wordprocessingShape" mc:Ignorable="w14 w15 w16se w16cid w16 w16cex wp14">
+<w:document xmlns:wpc="http://schemas.microsoft.com/office/word/2010/wordprocessingCanvas" xmlns:cx="http://schemas.microsoft.com/office/drawing/2014/chartex" xmlns:cx1="http://schemas.microsoft.com/office/drawing/2015/9/8/chartex" xmlns:mc="http://schemas.openxmlformats.org/markup-compatibility/2006" xmlns:o="urn:schemas-microsoft-com:office:office" xmlns:r="http://schemas.openxmlformats.org/officeDocument/2006/relationships" xmlns:m="http://schemas.openxmlformats.org/officeDocument/2006/math" xmlns:v="urn:schemas-microsoft-com:vml" xmlns:wp14="http://schemas.microsoft.com/office/word/2010/wordprocessingDrawing" xmlns:wp="http://schemas.openxmlformats.org/drawingml/2006/wordprocessingDrawing" xmlns:w10="urn:schemas-microsoft-com:office:word" xmlns:w="http://schemas.openxmlformats.org/wordprocessingml/2006/main" xmlns:w14="http://schemas.microsoft.com/office/word/2010/wordml" xmlns:w15="http://schemas.microsoft.com/office/word/2012/wordml" xmlns:w16se="http://schemas.microsoft.com/office/word/2015/wordml/symex" xmlns:wpg="http://schemas.microsoft.com/office/word/2010/wordprocessingGroup" xmlns:wpi="http://schemas.microsoft.com/office/word/2010/wordprocessingInk" xmlns:wne="http://schemas.microsoft.com/office/word/2006/wordml" xmlns:wps="http://schemas.microsoft.com/office/word/2010/wordprocessingShape" mc:Ignorable="w14 w15 w16se wp14">
   <w:body>
     <w:sdt>
       <w:sdtPr>
@@ -14,6 +14,7 @@
           <w:docPartUnique/>
         </w:docPartObj>
       </w:sdtPr>
+      <w:sdtEndPr/>
       <w:sdtContent>
         <w:p>
           <w:pPr>
@@ -302,6 +303,7 @@
                             <w:dataBinding w:prefixMappings="xmlns:ns0='http://schemas.openxmlformats.org/officeDocument/2006/extended-properties' " w:xpath="/ns0:Properties[1]/ns0:Company[1]" w:storeItemID="{6668398D-A668-4E3E-A5EB-62B293D839F1}"/>
                             <w:text/>
                           </w:sdtPr>
+                          <w:sdtEndPr/>
                           <w:sdtContent>
                             <w:r>
                               <w:rPr>
@@ -358,6 +360,7 @@
                           <w:dataBinding w:prefixMappings="xmlns:ns0='http://purl.org/dc/elements/1.1/' xmlns:ns1='http://schemas.openxmlformats.org/package/2006/metadata/core-properties' " w:xpath="/ns1:coreProperties[1]/ns0:title[1]" w:storeItemID="{6C3C8BC8-F283-45AE-878A-BAB7291924A1}"/>
                           <w:text/>
                         </w:sdtPr>
+                        <w:sdtEndPr/>
                         <w:sdtContent>
                           <w:p>
                             <w:pPr>
@@ -3900,21 +3903,7 @@
                 <w:rStyle w:val="Hyperlink"/>
                 <w:noProof/>
               </w:rPr>
-              <w:t xml:space="preserve">Chạy thử nghiệm với </w:t>
-            </w:r>
-            <w:r>
-              <w:rPr>
-                <w:rStyle w:val="Hyperlink"/>
-                <w:noProof/>
-              </w:rPr>
-              <w:t>m</w:t>
-            </w:r>
-            <w:r>
-              <w:rPr>
-                <w:rStyle w:val="Hyperlink"/>
-                <w:noProof/>
-              </w:rPr>
-              <w:t>odel của tác giả</w:t>
+              <w:t>Chạy thử nghiệm với model của tác giả</w:t>
             </w:r>
             <w:r>
               <w:rPr>
@@ -4141,6 +4130,7 @@
           <w:id w:val="-1597086952"/>
           <w:citation/>
         </w:sdtPr>
+        <w:sdtEndPr/>
         <w:sdtContent>
           <w:r>
             <w:fldChar w:fldCharType="begin"/>
@@ -4301,6 +4291,7 @@
           <w:id w:val="-1069410390"/>
           <w:citation/>
         </w:sdtPr>
+        <w:sdtEndPr/>
         <w:sdtContent>
           <w:r>
             <w:fldChar w:fldCharType="begin"/>
@@ -4443,6 +4434,7 @@
           <w:id w:val="-1489235754"/>
           <w:citation/>
         </w:sdtPr>
+        <w:sdtEndPr/>
         <w:sdtContent>
           <w:r>
             <w:fldChar w:fldCharType="begin"/>
@@ -4481,6 +4473,7 @@
           <w:id w:val="-1780713197"/>
           <w:citation/>
         </w:sdtPr>
+        <w:sdtEndPr/>
         <w:sdtContent>
           <w:r>
             <w:fldChar w:fldCharType="begin"/>
@@ -4568,6 +4561,7 @@
           <w:id w:val="-1642029488"/>
           <w:citation/>
         </w:sdtPr>
+        <w:sdtEndPr/>
         <w:sdtContent>
           <w:r>
             <w:fldChar w:fldCharType="begin"/>
@@ -5429,25 +5423,54 @@
                   <w:r>
                     <w:t xml:space="preserve">Hình  </w:t>
                   </w:r>
-                  <w:fldSimple w:instr=" STYLEREF 1 \s ">
-                    <w:r>
-                      <w:rPr>
-                        <w:noProof/>
-                      </w:rPr>
-                      <w:t>III</w:t>
-                    </w:r>
-                  </w:fldSimple>
+                  <w:r>
+                    <w:fldChar w:fldCharType="begin"/>
+                  </w:r>
+                  <w:r>
+                    <w:instrText xml:space="preserve"> STYLEREF 1 \s </w:instrText>
+                  </w:r>
+                  <w:r>
+                    <w:fldChar w:fldCharType="separate"/>
+                  </w:r>
+                  <w:r>
+                    <w:rPr>
+                      <w:noProof/>
+                    </w:rPr>
+                    <w:t>III</w:t>
+                  </w:r>
+                  <w:r>
+                    <w:rPr>
+                      <w:noProof/>
+                    </w:rPr>
+                    <w:fldChar w:fldCharType="end"/>
+                  </w:r>
                   <w:r>
                     <w:noBreakHyphen/>
                   </w:r>
-                  <w:fldSimple w:instr=" SEQ Hình_ \* alphabetic \s 1 ">
-                    <w:r>
-                      <w:rPr>
-                        <w:noProof/>
-                      </w:rPr>
-                      <w:t>a</w:t>
-                    </w:r>
-                  </w:fldSimple>
+                  <w:r>
+                    <w:fldChar w:fldCharType="begin"/>
+                  </w:r>
+                  <w:r>
+                    <w:instrText xml:space="preserve"> SEQ Hình_ \* </w:instrText>
+                  </w:r>
+                  <w:r>
+                    <w:instrText xml:space="preserve">alphabetic \s 1 </w:instrText>
+                  </w:r>
+                  <w:r>
+                    <w:fldChar w:fldCharType="separate"/>
+                  </w:r>
+                  <w:r>
+                    <w:rPr>
+                      <w:noProof/>
+                    </w:rPr>
+                    <w:t>a</w:t>
+                  </w:r>
+                  <w:r>
+                    <w:rPr>
+                      <w:noProof/>
+                    </w:rPr>
+                    <w:fldChar w:fldCharType="end"/>
+                  </w:r>
                   <w:r>
                     <w:t xml:space="preserve">: Kiến trúc mạng AlexNet (Nguồn: </w:t>
                   </w:r>
@@ -5647,6 +5670,7 @@
           <w:id w:val="498934960"/>
           <w:citation/>
         </w:sdtPr>
+        <w:sdtEndPr/>
         <w:sdtContent>
           <w:r>
             <w:rPr>
@@ -5736,25 +5760,54 @@
                   <w:r>
                     <w:t xml:space="preserve">Hình  </w:t>
                   </w:r>
-                  <w:fldSimple w:instr=" STYLEREF 1 \s ">
-                    <w:r>
-                      <w:rPr>
-                        <w:noProof/>
-                      </w:rPr>
-                      <w:t>III</w:t>
-                    </w:r>
-                  </w:fldSimple>
+                  <w:r>
+                    <w:fldChar w:fldCharType="begin"/>
+                  </w:r>
+                  <w:r>
+                    <w:instrText xml:space="preserve"> STYLEREF 1 \s </w:instrText>
+                  </w:r>
+                  <w:r>
+                    <w:fldChar w:fldCharType="separate"/>
+                  </w:r>
+                  <w:r>
+                    <w:rPr>
+                      <w:noProof/>
+                    </w:rPr>
+                    <w:t>III</w:t>
+                  </w:r>
+                  <w:r>
+                    <w:rPr>
+                      <w:noProof/>
+                    </w:rPr>
+                    <w:fldChar w:fldCharType="end"/>
+                  </w:r>
                   <w:r>
                     <w:noBreakHyphen/>
                   </w:r>
-                  <w:fldSimple w:instr=" SEQ Hình_ \* alphabetic \s 1 ">
-                    <w:r>
-                      <w:rPr>
-                        <w:noProof/>
-                      </w:rPr>
-                      <w:t>b</w:t>
-                    </w:r>
-                  </w:fldSimple>
+                  <w:r>
+                    <w:fldChar w:fldCharType="begin"/>
+                  </w:r>
+                  <w:r>
+                    <w:instrText xml:space="preserve"> SEQ Hình_ \* a</w:instrText>
+                  </w:r>
+                  <w:r>
+                    <w:instrText xml:space="preserve">lphabetic \s 1 </w:instrText>
+                  </w:r>
+                  <w:r>
+                    <w:fldChar w:fldCharType="separate"/>
+                  </w:r>
+                  <w:r>
+                    <w:rPr>
+                      <w:noProof/>
+                    </w:rPr>
+                    <w:t>b</w:t>
+                  </w:r>
+                  <w:r>
+                    <w:rPr>
+                      <w:noProof/>
+                    </w:rPr>
+                    <w:fldChar w:fldCharType="end"/>
+                  </w:r>
                   <w:r>
                     <w:t>: Kiến trúc mạng OverFeat (Nguồn: IEEE)</w:t>
                   </w:r>
@@ -5919,25 +5972,51 @@
                   <w:r>
                     <w:t xml:space="preserve">Hình  </w:t>
                   </w:r>
-                  <w:fldSimple w:instr=" STYLEREF 1 \s ">
-                    <w:r>
-                      <w:rPr>
-                        <w:noProof/>
-                      </w:rPr>
-                      <w:t>III</w:t>
-                    </w:r>
-                  </w:fldSimple>
+                  <w:r>
+                    <w:fldChar w:fldCharType="begin"/>
+                  </w:r>
+                  <w:r>
+                    <w:instrText xml:space="preserve"> STYLEREF 1 \s </w:instrText>
+                  </w:r>
+                  <w:r>
+                    <w:fldChar w:fldCharType="separate"/>
+                  </w:r>
+                  <w:r>
+                    <w:rPr>
+                      <w:noProof/>
+                    </w:rPr>
+                    <w:t>III</w:t>
+                  </w:r>
+                  <w:r>
+                    <w:rPr>
+                      <w:noProof/>
+                    </w:rPr>
+                    <w:fldChar w:fldCharType="end"/>
+                  </w:r>
                   <w:r>
                     <w:noBreakHyphen/>
                   </w:r>
-                  <w:fldSimple w:instr=" SEQ Hình_ \* alphabetic \s 1 ">
-                    <w:r>
-                      <w:rPr>
-                        <w:noProof/>
-                      </w:rPr>
-                      <w:t>c</w:t>
-                    </w:r>
-                  </w:fldSimple>
+                  <w:r>
+                    <w:fldChar w:fldCharType="begin"/>
+                  </w:r>
+                  <w:r>
+                    <w:instrText xml:space="preserve"> SEQ Hình_ \* alphabetic \s 1 </w:instrText>
+                  </w:r>
+                  <w:r>
+                    <w:fldChar w:fldCharType="separate"/>
+                  </w:r>
+                  <w:r>
+                    <w:rPr>
+                      <w:noProof/>
+                    </w:rPr>
+                    <w:t>c</w:t>
+                  </w:r>
+                  <w:r>
+                    <w:rPr>
+                      <w:noProof/>
+                    </w:rPr>
+                    <w:fldChar w:fldCharType="end"/>
+                  </w:r>
                   <w:r>
                     <w:t>: Minh họa kỹ thuật sliding window (Nguồn: IEEE)</w:t>
                   </w:r>
@@ -6124,6 +6203,7 @@
           <w:id w:val="-955942459"/>
           <w:citation/>
         </w:sdtPr>
+        <w:sdtEndPr/>
         <w:sdtContent>
           <w:r>
             <w:fldChar w:fldCharType="begin"/>
@@ -6347,25 +6427,51 @@
                   <w:r>
                     <w:t xml:space="preserve">Hình  </w:t>
                   </w:r>
-                  <w:fldSimple w:instr=" STYLEREF 1 \s ">
-                    <w:r>
-                      <w:rPr>
-                        <w:noProof/>
-                      </w:rPr>
-                      <w:t>III</w:t>
-                    </w:r>
-                  </w:fldSimple>
+                  <w:r>
+                    <w:fldChar w:fldCharType="begin"/>
+                  </w:r>
+                  <w:r>
+                    <w:instrText xml:space="preserve"> STYLEREF 1 \s </w:instrText>
+                  </w:r>
+                  <w:r>
+                    <w:fldChar w:fldCharType="separate"/>
+                  </w:r>
+                  <w:r>
+                    <w:rPr>
+                      <w:noProof/>
+                    </w:rPr>
+                    <w:t>III</w:t>
+                  </w:r>
+                  <w:r>
+                    <w:rPr>
+                      <w:noProof/>
+                    </w:rPr>
+                    <w:fldChar w:fldCharType="end"/>
+                  </w:r>
                   <w:r>
                     <w:noBreakHyphen/>
                   </w:r>
-                  <w:fldSimple w:instr=" SEQ Hình_ \* alphabetic \s 1 ">
-                    <w:r>
-                      <w:rPr>
-                        <w:noProof/>
-                      </w:rPr>
-                      <w:t>d</w:t>
-                    </w:r>
-                  </w:fldSimple>
+                  <w:r>
+                    <w:fldChar w:fldCharType="begin"/>
+                  </w:r>
+                  <w:r>
+                    <w:instrText xml:space="preserve"> SEQ Hình_ \* alphabetic \s 1 </w:instrText>
+                  </w:r>
+                  <w:r>
+                    <w:fldChar w:fldCharType="separate"/>
+                  </w:r>
+                  <w:r>
+                    <w:rPr>
+                      <w:noProof/>
+                    </w:rPr>
+                    <w:t>d</w:t>
+                  </w:r>
+                  <w:r>
+                    <w:rPr>
+                      <w:noProof/>
+                    </w:rPr>
+                    <w:fldChar w:fldCharType="end"/>
+                  </w:r>
                   <w:r>
                     <w:t>: Kiến trúc mạng được nhóm tác giả đề xuất</w:t>
                   </w:r>
@@ -6499,6 +6605,421 @@
     </w:p>
     <w:p>
       <w:pPr>
+        <w:pStyle w:val="ListParagraph"/>
+        <w:numPr>
+          <w:ilvl w:val="0"/>
+          <w:numId w:val="18"/>
+        </w:numPr>
+        <w:jc w:val="both"/>
+        <w:rPr>
+          <w:rFonts w:ascii="Times New Roman" w:hAnsi="Times New Roman" w:cs="Times New Roman"/>
+        </w:rPr>
+      </w:pPr>
+      <w:r>
+        <w:rPr>
+          <w:rFonts w:ascii="Times New Roman" w:hAnsi="Times New Roman" w:cs="Times New Roman"/>
+        </w:rPr>
+        <w:t>Kết quả được đánh giá dựa trên bộ dữ liệu 10 ngàn tấm ảnh được chia ra làm dữ liệu huấn luyện và dữ liệu kiểm thử theo tỉ lệ 2:1.</w:t>
+      </w:r>
+    </w:p>
+    <w:p>
+      <w:pPr>
+        <w:pStyle w:val="ListParagraph"/>
+        <w:numPr>
+          <w:ilvl w:val="0"/>
+          <w:numId w:val="18"/>
+        </w:numPr>
+        <w:jc w:val="both"/>
+        <w:rPr>
+          <w:rFonts w:ascii="Times New Roman" w:hAnsi="Times New Roman" w:cs="Times New Roman"/>
+        </w:rPr>
+      </w:pPr>
+      <w:r>
+        <w:rPr>
+          <w:rFonts w:ascii="Times New Roman" w:hAnsi="Times New Roman" w:cs="Times New Roman"/>
+        </w:rPr>
+        <w:t xml:space="preserve">Sử dụng các chỉ số được sử dụng cho </w:t>
+      </w:r>
+      <w:r>
+        <w:t>Microsoft COCO benchmark</w:t>
+      </w:r>
+      <w:r>
+        <w:rPr>
+          <w:rFonts w:ascii="Times New Roman" w:hAnsi="Times New Roman" w:cs="Times New Roman"/>
+        </w:rPr>
+        <w:t>. Biển báo được chia làm ba loại theo kích thước: dưới 32x32, 32x32–96x96, trên 96x96</w:t>
+      </w:r>
+      <w:r>
+        <w:rPr>
+          <w:rFonts w:ascii="Times New Roman" w:hAnsi="Times New Roman" w:cs="Times New Roman"/>
+        </w:rPr>
+        <w:t>.</w:t>
+      </w:r>
+    </w:p>
+    <w:p>
+      <w:pPr>
+        <w:pStyle w:val="Heading2"/>
+        <w:numPr>
+          <w:ilvl w:val="0"/>
+          <w:numId w:val="17"/>
+        </w:numPr>
+        <w:rPr>
+          <w:rFonts w:ascii="Times New Roman" w:hAnsi="Times New Roman" w:cs="Times New Roman"/>
+        </w:rPr>
+      </w:pPr>
+      <w:r>
+        <w:rPr>
+          <w:rFonts w:ascii="Times New Roman" w:hAnsi="Times New Roman" w:cs="Times New Roman"/>
+        </w:rPr>
+        <w:t>Nhận diện</w:t>
+      </w:r>
+    </w:p>
+    <w:p>
+      <w:pPr>
+        <w:pStyle w:val="ListParagraph"/>
+        <w:rPr>
+          <w:rFonts w:ascii="Times New Roman" w:hAnsi="Times New Roman" w:cs="Times New Roman"/>
+        </w:rPr>
+      </w:pPr>
+      <w:r>
+        <w:rPr>
+          <w:noProof/>
+        </w:rPr>
+        <w:drawing>
+          <wp:inline distT="0" distB="0" distL="0" distR="0" wp14:anchorId="68638EFB" wp14:editId="52813FA9">
+            <wp:extent cx="5943600" cy="1751965"/>
+            <wp:effectExtent l="0" t="0" r="0" b="0"/>
+            <wp:docPr id="5" name="Picture 5"/>
+            <wp:cNvGraphicFramePr>
+              <a:graphicFrameLocks xmlns:a="http://schemas.openxmlformats.org/drawingml/2006/main" noChangeAspect="1"/>
+            </wp:cNvGraphicFramePr>
+            <a:graphic xmlns:a="http://schemas.openxmlformats.org/drawingml/2006/main">
+              <a:graphicData uri="http://schemas.openxmlformats.org/drawingml/2006/picture">
+                <pic:pic xmlns:pic="http://schemas.openxmlformats.org/drawingml/2006/picture">
+                  <pic:nvPicPr>
+                    <pic:cNvPr id="1" name=""/>
+                    <pic:cNvPicPr/>
+                  </pic:nvPicPr>
+                  <pic:blipFill>
+                    <a:blip r:embed="rId18"/>
+                    <a:stretch>
+                      <a:fillRect/>
+                    </a:stretch>
+                  </pic:blipFill>
+                  <pic:spPr>
+                    <a:xfrm>
+                      <a:off x="0" y="0"/>
+                      <a:ext cx="5943600" cy="1751965"/>
+                    </a:xfrm>
+                    <a:prstGeom prst="rect">
+                      <a:avLst/>
+                    </a:prstGeom>
+                  </pic:spPr>
+                </pic:pic>
+              </a:graphicData>
+            </a:graphic>
+          </wp:inline>
+        </w:drawing>
+      </w:r>
+    </w:p>
+    <w:p>
+      <w:pPr>
+        <w:pStyle w:val="ListParagraph"/>
+        <w:rPr>
+          <w:rFonts w:ascii="Times New Roman" w:hAnsi="Times New Roman" w:cs="Times New Roman"/>
+        </w:rPr>
+      </w:pPr>
+      <w:r>
+        <w:rPr>
+          <w:rFonts w:ascii="Times New Roman" w:hAnsi="Times New Roman" w:cs="Times New Roman"/>
+          <w:noProof/>
+        </w:rPr>
+        <w:pict w14:anchorId="6EF2BA44">
+          <v:shape id="_x0000_s1046" type="#_x0000_t202" style="position:absolute;left:0;text-align:left;margin-left:50.05pt;margin-top:2.3pt;width:367.8pt;height:20.35pt;z-index:251681792;mso-position-horizontal-relative:text;mso-position-vertical-relative:text" stroked="f">
+            <v:textbox style="mso-next-textbox:#_x0000_s1046;mso-fit-shape-to-text:t" inset="0,0,0,0">
+              <w:txbxContent>
+                <w:p>
+                  <w:pPr>
+                    <w:pStyle w:val="Caption"/>
+                    <w:jc w:val="center"/>
+                    <w:rPr>
+                      <w:noProof/>
+                    </w:rPr>
+                  </w:pPr>
+                  <w:r>
+                    <w:t xml:space="preserve">Hình  </w:t>
+                  </w:r>
+                  <w:r>
+                    <w:rPr>
+                      <w:rFonts w:ascii="Times New Roman" w:hAnsi="Times New Roman" w:cs="Times New Roman"/>
+                    </w:rPr>
+                    <w:t>IV</w:t>
+                  </w:r>
+                  <w:r>
+                    <w:noBreakHyphen/>
+                    <w:t>a: Kết quả nhận dạng object proposal</w:t>
+                  </w:r>
+                </w:p>
+              </w:txbxContent>
+            </v:textbox>
+            <w10:wrap type="topAndBottom"/>
+          </v:shape>
+        </w:pict>
+      </w:r>
+    </w:p>
+    <w:p>
+      <w:pPr>
+        <w:pStyle w:val="ListParagraph"/>
+        <w:numPr>
+          <w:ilvl w:val="0"/>
+          <w:numId w:val="18"/>
+        </w:numPr>
+        <w:rPr>
+          <w:rFonts w:ascii="Times New Roman" w:hAnsi="Times New Roman" w:cs="Times New Roman"/>
+        </w:rPr>
+      </w:pPr>
+      <w:r>
+        <w:rPr>
+          <w:rFonts w:ascii="Times New Roman" w:hAnsi="Times New Roman" w:cs="Times New Roman"/>
+        </w:rPr>
+        <w:t>Kết quả trên cho thấy đối với bộ dữ liệu với độ lớn của đối tượng nhỏ, thì phương pháp nhận dạng dựa trên G</w:t>
+      </w:r>
+      <w:r>
+        <w:rPr>
+          <w:rFonts w:ascii="Times New Roman" w:hAnsi="Times New Roman" w:cs="Times New Roman"/>
+        </w:rPr>
+        <w:t xml:space="preserve">eneric </w:t>
+      </w:r>
+      <w:r>
+        <w:rPr>
+          <w:rFonts w:ascii="Times New Roman" w:hAnsi="Times New Roman" w:cs="Times New Roman"/>
+        </w:rPr>
+        <w:t>O</w:t>
+      </w:r>
+      <w:r>
+        <w:rPr>
+          <w:rFonts w:ascii="Times New Roman" w:hAnsi="Times New Roman" w:cs="Times New Roman"/>
+        </w:rPr>
+        <w:t xml:space="preserve">bject </w:t>
+      </w:r>
+      <w:r>
+        <w:rPr>
+          <w:rFonts w:ascii="Times New Roman" w:hAnsi="Times New Roman" w:cs="Times New Roman"/>
+        </w:rPr>
+        <w:t>P</w:t>
+      </w:r>
+      <w:r>
+        <w:rPr>
+          <w:rFonts w:ascii="Times New Roman" w:hAnsi="Times New Roman" w:cs="Times New Roman"/>
+        </w:rPr>
+        <w:t>roposal</w:t>
+      </w:r>
+      <w:r>
+        <w:rPr>
+          <w:rFonts w:ascii="Times New Roman" w:hAnsi="Times New Roman" w:cs="Times New Roman"/>
+        </w:rPr>
+        <w:t xml:space="preserve"> không mang lại hiệu quả</w:t>
+      </w:r>
+    </w:p>
+    <w:p>
+      <w:pPr>
+        <w:pStyle w:val="Heading2"/>
+        <w:numPr>
+          <w:ilvl w:val="0"/>
+          <w:numId w:val="17"/>
+        </w:numPr>
+        <w:rPr>
+          <w:rFonts w:ascii="Times New Roman" w:hAnsi="Times New Roman" w:cs="Times New Roman"/>
+        </w:rPr>
+      </w:pPr>
+      <w:r>
+        <w:rPr>
+          <w:noProof/>
+        </w:rPr>
+        <w:pict w14:anchorId="6EF2BA44">
+          <v:shape id="_x0000_s1047" type="#_x0000_t202" style="position:absolute;left:0;text-align:left;margin-left:54pt;margin-top:187.85pt;width:367.8pt;height:20.4pt;z-index:251682816;mso-position-horizontal-relative:text;mso-position-vertical-relative:text" stroked="f">
+            <v:textbox style="mso-next-textbox:#_x0000_s1047;mso-fit-shape-to-text:t" inset="0,0,0,0">
+              <w:txbxContent>
+                <w:p>
+                  <w:pPr>
+                    <w:pStyle w:val="Caption"/>
+                    <w:jc w:val="center"/>
+                    <w:rPr>
+                      <w:noProof/>
+                    </w:rPr>
+                  </w:pPr>
+                  <w:r>
+                    <w:t xml:space="preserve">Hình  </w:t>
+                  </w:r>
+                  <w:r>
+                    <w:rPr>
+                      <w:rFonts w:ascii="Times New Roman" w:hAnsi="Times New Roman" w:cs="Times New Roman"/>
+                    </w:rPr>
+                    <w:t>IV</w:t>
+                  </w:r>
+                  <w:r>
+                    <w:noBreakHyphen/>
+                    <w:t xml:space="preserve">b: Kết quả nhận dạng và phần lớp song song so với R-Fast CNN </w:t>
+                  </w:r>
+                </w:p>
+              </w:txbxContent>
+            </v:textbox>
+            <w10:wrap type="topAndBottom"/>
+          </v:shape>
+        </w:pict>
+      </w:r>
+      <w:r>
+        <w:rPr>
+          <w:rFonts w:ascii="Times New Roman" w:hAnsi="Times New Roman" w:cs="Times New Roman"/>
+        </w:rPr>
+        <w:t>Nhận diện và phân lớp đồng thời</w:t>
+      </w:r>
+    </w:p>
+    <w:p>
+      <w:pPr>
+        <w:ind w:left="360"/>
+        <w:rPr>
+          <w:rFonts w:ascii="Times New Roman" w:hAnsi="Times New Roman" w:cs="Times New Roman"/>
+        </w:rPr>
+      </w:pPr>
+      <w:r>
+        <w:rPr>
+          <w:noProof/>
+        </w:rPr>
+        <w:drawing>
+          <wp:inline distT="0" distB="0" distL="0" distR="0" wp14:anchorId="4B239A1B" wp14:editId="54C8058C">
+            <wp:extent cx="5943600" cy="2007235"/>
+            <wp:effectExtent l="0" t="0" r="0" b="0"/>
+            <wp:docPr id="6" name="Picture 6"/>
+            <wp:cNvGraphicFramePr>
+              <a:graphicFrameLocks xmlns:a="http://schemas.openxmlformats.org/drawingml/2006/main" noChangeAspect="1"/>
+            </wp:cNvGraphicFramePr>
+            <a:graphic xmlns:a="http://schemas.openxmlformats.org/drawingml/2006/main">
+              <a:graphicData uri="http://schemas.openxmlformats.org/drawingml/2006/picture">
+                <pic:pic xmlns:pic="http://schemas.openxmlformats.org/drawingml/2006/picture">
+                  <pic:nvPicPr>
+                    <pic:cNvPr id="1" name=""/>
+                    <pic:cNvPicPr/>
+                  </pic:nvPicPr>
+                  <pic:blipFill>
+                    <a:blip r:embed="rId19"/>
+                    <a:stretch>
+                      <a:fillRect/>
+                    </a:stretch>
+                  </pic:blipFill>
+                  <pic:spPr>
+                    <a:xfrm>
+                      <a:off x="0" y="0"/>
+                      <a:ext cx="5943600" cy="2007235"/>
+                    </a:xfrm>
+                    <a:prstGeom prst="rect">
+                      <a:avLst/>
+                    </a:prstGeom>
+                  </pic:spPr>
+                </pic:pic>
+              </a:graphicData>
+            </a:graphic>
+          </wp:inline>
+        </w:drawing>
+      </w:r>
+    </w:p>
+    <w:p>
+      <w:pPr>
+        <w:ind w:left="360"/>
+        <w:rPr>
+          <w:rFonts w:ascii="Times New Roman" w:hAnsi="Times New Roman" w:cs="Times New Roman"/>
+        </w:rPr>
+      </w:pPr>
+    </w:p>
+    <w:p>
+      <w:pPr>
+        <w:pStyle w:val="ListParagraph"/>
+        <w:numPr>
+          <w:ilvl w:val="0"/>
+          <w:numId w:val="18"/>
+        </w:numPr>
+        <w:rPr>
+          <w:rFonts w:ascii="Times New Roman" w:hAnsi="Times New Roman" w:cs="Times New Roman"/>
+        </w:rPr>
+      </w:pPr>
+      <w:r>
+        <w:rPr>
+          <w:rFonts w:ascii="Times New Roman" w:hAnsi="Times New Roman" w:cs="Times New Roman"/>
+        </w:rPr>
+        <w:t>Dựa vào kết quả thực nghiệm trên bộ data như nhau.</w:t>
+      </w:r>
+    </w:p>
+    <w:p>
+      <w:pPr>
+        <w:pStyle w:val="ListParagraph"/>
+        <w:numPr>
+          <w:ilvl w:val="1"/>
+          <w:numId w:val="18"/>
+        </w:numPr>
+        <w:rPr>
+          <w:rFonts w:ascii="Times New Roman" w:hAnsi="Times New Roman" w:cs="Times New Roman"/>
+        </w:rPr>
+      </w:pPr>
+      <w:r>
+        <w:rPr>
+          <w:rFonts w:ascii="Times New Roman" w:hAnsi="Times New Roman" w:cs="Times New Roman"/>
+        </w:rPr>
+        <w:t>Đối với các mẫu với độ lớn của biển báo với độ lớn lớn hơn 96*96 thì kết quả trả về giữa model mới và mạng R-Fast CNN không có sự khác biệt nhiều.</w:t>
+      </w:r>
+    </w:p>
+    <w:p>
+      <w:pPr>
+        <w:pStyle w:val="ListParagraph"/>
+        <w:numPr>
+          <w:ilvl w:val="1"/>
+          <w:numId w:val="18"/>
+        </w:numPr>
+        <w:rPr>
+          <w:rFonts w:ascii="Times New Roman" w:hAnsi="Times New Roman" w:cs="Times New Roman"/>
+        </w:rPr>
+      </w:pPr>
+      <w:r>
+        <w:rPr>
+          <w:rFonts w:ascii="Times New Roman" w:hAnsi="Times New Roman" w:cs="Times New Roman"/>
+        </w:rPr>
+        <w:lastRenderedPageBreak/>
+        <w:t xml:space="preserve">Đặc biệt đối với trường hợp độ lớn của các biển báo với độ lớn nhỏ thì sự khác biệt thể hiện rõ nét. Ví dụ khi recal là 0.8 thì khả năng nhận diện chính xác với độ độ lớn nhỏ của biển báo thì mạng Fast-RNN độ chính xác gần như bằng không, ngược lại với model mới thì độ chính xác lên đến hơn 0.8. (Recal </w:t>
+      </w:r>
+      <w:r>
+        <w:rPr>
+          <w:rFonts w:ascii="Times New Roman" w:hAnsi="Times New Roman" w:cs="Times New Roman"/>
+        </w:rPr>
+        <w:t>được tính là</w:t>
+      </w:r>
+      <w:r>
+        <w:rPr>
+          <w:rFonts w:ascii="Times New Roman" w:hAnsi="Times New Roman" w:cs="Times New Roman"/>
+        </w:rPr>
+        <w:t xml:space="preserve"> tỉ lệ nhận dạng được</w:t>
+      </w:r>
+      <w:r>
+        <w:rPr>
+          <w:rFonts w:ascii="Times New Roman" w:hAnsi="Times New Roman" w:cs="Times New Roman"/>
+        </w:rPr>
+        <w:t xml:space="preserve"> trên </w:t>
+      </w:r>
+      <w:r>
+        <w:rPr>
+          <w:rFonts w:ascii="Times New Roman" w:hAnsi="Times New Roman" w:cs="Times New Roman"/>
+        </w:rPr>
+        <w:t xml:space="preserve">tổng số lượng được đưa vào để kiểm tra.) </w:t>
+      </w:r>
+      <w:r>
+        <w:rPr>
+          <w:rFonts w:ascii="Times New Roman" w:hAnsi="Times New Roman" w:cs="Times New Roman"/>
+        </w:rPr>
+        <w:t>.</w:t>
+      </w:r>
+      <w:bookmarkStart w:id="14" w:name="_GoBack"/>
+      <w:bookmarkEnd w:id="14"/>
+    </w:p>
+    <w:p>
+      <w:pPr>
         <w:jc w:val="both"/>
         <w:rPr>
           <w:rFonts w:ascii="Times New Roman" w:eastAsiaTheme="majorEastAsia" w:hAnsi="Times New Roman" w:cs="Times New Roman"/>
@@ -6508,12 +7029,6 @@
           <w:szCs w:val="32"/>
         </w:rPr>
       </w:pPr>
-      <w:r>
-        <w:rPr>
-          <w:rFonts w:ascii="Times New Roman" w:hAnsi="Times New Roman" w:cs="Times New Roman"/>
-        </w:rPr>
-        <w:br w:type="page"/>
-      </w:r>
     </w:p>
     <w:p>
       <w:pPr>
@@ -6526,15 +7041,14 @@
           <w:rFonts w:ascii="Times New Roman" w:hAnsi="Times New Roman" w:cs="Times New Roman"/>
         </w:rPr>
       </w:pPr>
-      <w:bookmarkStart w:id="14" w:name="_Toc67013417"/>
+      <w:bookmarkStart w:id="15" w:name="_Toc67013417"/>
       <w:r>
         <w:rPr>
           <w:rFonts w:ascii="Times New Roman" w:hAnsi="Times New Roman" w:cs="Times New Roman"/>
         </w:rPr>
-        <w:lastRenderedPageBreak/>
         <w:t>CHẠY THỬ NGHIỆM</w:t>
       </w:r>
-      <w:bookmarkEnd w:id="14"/>
+      <w:bookmarkEnd w:id="15"/>
     </w:p>
     <w:p>
       <w:pPr>
@@ -6544,11 +7058,11 @@
           <w:numId w:val="17"/>
         </w:numPr>
       </w:pPr>
-      <w:bookmarkStart w:id="15" w:name="_Toc67013418"/>
+      <w:bookmarkStart w:id="16" w:name="_Toc67013418"/>
       <w:r>
         <w:t>Yêu cầu môi trường và cài đặt (Đề xuất)</w:t>
       </w:r>
-      <w:bookmarkEnd w:id="15"/>
+      <w:bookmarkEnd w:id="16"/>
     </w:p>
     <w:p>
       <w:pPr>
@@ -6722,14 +7236,14 @@
           <w:numId w:val="17"/>
         </w:numPr>
       </w:pPr>
-      <w:bookmarkStart w:id="16" w:name="_Toc67013419"/>
+      <w:bookmarkStart w:id="17" w:name="_Toc67013419"/>
       <w:r>
         <w:t xml:space="preserve">Cấu trúc của </w:t>
       </w:r>
       <w:r>
         <w:t>mã nguồn</w:t>
       </w:r>
-      <w:bookmarkEnd w:id="16"/>
+      <w:bookmarkEnd w:id="17"/>
     </w:p>
     <w:p>
       <w:r>
@@ -6901,14 +7415,14 @@
           <w:numId w:val="17"/>
         </w:numPr>
       </w:pPr>
-      <w:bookmarkStart w:id="17" w:name="_Toc67013420"/>
+      <w:bookmarkStart w:id="18" w:name="_Toc67013420"/>
       <w:r>
         <w:t>Quan sát</w:t>
       </w:r>
       <w:r>
         <w:t xml:space="preserve"> bộ dữ liệu TT100K</w:t>
       </w:r>
-      <w:bookmarkEnd w:id="17"/>
+      <w:bookmarkEnd w:id="18"/>
     </w:p>
     <w:p>
       <w:r>
@@ -6929,6 +7443,7 @@
         <w:rPr>
           <w:noProof/>
         </w:rPr>
+        <w:lastRenderedPageBreak/>
         <w:pict w14:anchorId="0127022A">
           <v:shape id="Text Box 2" o:spid="_x0000_s1040" type="#_x0000_t202" style="position:absolute;margin-left:1pt;margin-top:7.7pt;width:466pt;height:75.2pt;z-index:251677696;visibility:visible;mso-wrap-distance-left:9pt;mso-wrap-distance-top:3.6pt;mso-wrap-distance-right:9pt;mso-wrap-distance-bottom:3.6pt;mso-position-horizontal-relative:text;mso-position-vertical-relative:text;mso-width-relative:margin;mso-height-relative:margin;v-text-anchor:top" o:gfxdata="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">
             <v:textbox style="mso-next-textbox:#Text Box 2">
@@ -7579,7 +8094,7 @@
                     </pic:cNvPicPr>
                   </pic:nvPicPr>
                   <pic:blipFill>
-                    <a:blip r:embed="rId18">
+                    <a:blip r:embed="rId20">
                       <a:extLst>
                         <a:ext uri="{28A0092B-C50C-407E-A947-70E740481C1C}">
                           <a14:useLocalDpi xmlns:a14="http://schemas.microsoft.com/office/drawing/2010/main" val="0"/>
@@ -7641,7 +8156,7 @@
           <w:numId w:val="17"/>
         </w:numPr>
       </w:pPr>
-      <w:bookmarkStart w:id="18" w:name="_Toc67013421"/>
+      <w:bookmarkStart w:id="19" w:name="_Toc67013421"/>
       <w:r>
         <w:lastRenderedPageBreak/>
         <w:t xml:space="preserve">Chạy thử nghiệm với </w:t>
@@ -7649,7 +8164,7 @@
       <w:r>
         <w:t>model của tác giả</w:t>
       </w:r>
-      <w:bookmarkEnd w:id="18"/>
+      <w:bookmarkEnd w:id="19"/>
     </w:p>
     <w:p>
       <w:r>
@@ -8267,7 +8782,7 @@
                     </pic:cNvPicPr>
                   </pic:nvPicPr>
                   <pic:blipFill>
-                    <a:blip r:embed="rId19">
+                    <a:blip r:embed="rId21">
                       <a:extLst>
                         <a:ext uri="{28A0092B-C50C-407E-A947-70E740481C1C}">
                           <a14:useLocalDpi xmlns:a14="http://schemas.microsoft.com/office/drawing/2010/main" val="0"/>
@@ -8393,7 +8908,7 @@
         </w:rPr>
       </w:pPr>
     </w:p>
-    <w:bookmarkStart w:id="19" w:name="_Toc67013422" w:displacedByCustomXml="next"/>
+    <w:bookmarkStart w:id="20" w:name="_Toc67013422" w:displacedByCustomXml="next"/>
     <w:sdt>
       <w:sdtPr>
         <w:rPr>
@@ -8409,6 +8924,7 @@
           <w:docPartUnique/>
         </w:docPartObj>
       </w:sdtPr>
+      <w:sdtEndPr/>
       <w:sdtContent>
         <w:p>
           <w:pPr>
@@ -8424,13 +8940,14 @@
             </w:rPr>
             <w:t>TÀI LIỆU THAM KHẢO</w:t>
           </w:r>
-          <w:bookmarkEnd w:id="19"/>
+          <w:bookmarkEnd w:id="20"/>
         </w:p>
         <w:sdt>
           <w:sdtPr>
             <w:id w:val="-573587230"/>
             <w:bibliography/>
           </w:sdtPr>
+          <w:sdtEndPr/>
           <w:sdtContent>
             <w:p>
               <w:pPr>
@@ -8778,8 +9295,8 @@
       </w:pPr>
     </w:p>
     <w:sectPr>
-      <w:headerReference w:type="first" r:id="rId20"/>
-      <w:footerReference w:type="first" r:id="rId21"/>
+      <w:headerReference w:type="first" r:id="rId22"/>
+      <w:footerReference w:type="first" r:id="rId23"/>
       <w:pgSz w:w="12240" w:h="15840"/>
       <w:pgMar w:top="1440" w:right="1440" w:bottom="1440" w:left="1440" w:header="720" w:footer="720" w:gutter="0"/>
       <w:pgNumType w:start="1"/>
@@ -8792,7 +9309,7 @@
 </file>
 
 <file path=word/endnotes.xml><?xml version="1.0" encoding="utf-8"?>
-<w:endnotes xmlns:wpc="http://schemas.microsoft.com/office/word/2010/wordprocessingCanvas" xmlns:cx="http://schemas.microsoft.com/office/drawing/2014/chartex" xmlns:cx1="http://schemas.microsoft.com/office/drawing/2015/9/8/chartex" xmlns:cx2="http://schemas.microsoft.com/office/drawing/2015/10/21/chartex" xmlns:cx3="http://schemas.microsoft.com/office/drawing/2016/5/9/chartex" xmlns:cx4="http://schemas.microsoft.com/office/drawing/2016/5/10/chartex" xmlns:cx5="http://schemas.microsoft.com/office/drawing/2016/5/11/chartex" xmlns:cx6="http://schemas.microsoft.com/office/drawing/2016/5/12/chartex" xmlns:cx7="http://schemas.microsoft.com/office/drawing/2016/5/13/chartex" xmlns:cx8="http://schemas.microsoft.com/office/drawing/2016/5/14/chartex" xmlns:mc="http://schemas.openxmlformats.org/markup-compatibility/2006" xmlns:aink="http://schemas.microsoft.com/office/drawing/2016/ink" xmlns:am3d="http://schemas.microsoft.com/office/drawing/2017/model3d" xmlns:o="urn:schemas-microsoft-com:office:office" xmlns:r="http://schemas.openxmlformats.org/officeDocument/2006/relationships" xmlns:m="http://schemas.openxmlformats.org/officeDocument/2006/math" xmlns:v="urn:schemas-microsoft-com:vml" xmlns:wp14="http://schemas.microsoft.com/office/word/2010/wordprocessingDrawing" xmlns:wp="http://schemas.openxmlformats.org/drawingml/2006/wordprocessingDrawing" xmlns:w10="urn:schemas-microsoft-com:office:word" xmlns:w="http://schemas.openxmlformats.org/wordprocessingml/2006/main" xmlns:w14="http://schemas.microsoft.com/office/word/2010/wordml" xmlns:w15="http://schemas.microsoft.com/office/word/2012/wordml" xmlns:w16cex="http://schemas.microsoft.com/office/word/2018/wordml/cex" xmlns:w16cid="http://schemas.microsoft.com/office/word/2016/wordml/cid" xmlns:w16="http://schemas.microsoft.com/office/word/2018/wordml" xmlns:w16se="http://schemas.microsoft.com/office/word/2015/wordml/symex" xmlns:wpg="http://schemas.microsoft.com/office/word/2010/wordprocessingGroup" xmlns:wpi="http://schemas.microsoft.com/office/word/2010/wordprocessingInk" xmlns:wne="http://schemas.microsoft.com/office/word/2006/wordml" xmlns:wps="http://schemas.microsoft.com/office/word/2010/wordprocessingShape" mc:Ignorable="w14 w15 w16se w16cid w16 w16cex wp14">
+<w:endnotes xmlns:wpc="http://schemas.microsoft.com/office/word/2010/wordprocessingCanvas" xmlns:cx="http://schemas.microsoft.com/office/drawing/2014/chartex" xmlns:cx1="http://schemas.microsoft.com/office/drawing/2015/9/8/chartex" xmlns:mc="http://schemas.openxmlformats.org/markup-compatibility/2006" xmlns:o="urn:schemas-microsoft-com:office:office" xmlns:r="http://schemas.openxmlformats.org/officeDocument/2006/relationships" xmlns:m="http://schemas.openxmlformats.org/officeDocument/2006/math" xmlns:v="urn:schemas-microsoft-com:vml" xmlns:wp14="http://schemas.microsoft.com/office/word/2010/wordprocessingDrawing" xmlns:wp="http://schemas.openxmlformats.org/drawingml/2006/wordprocessingDrawing" xmlns:w10="urn:schemas-microsoft-com:office:word" xmlns:w="http://schemas.openxmlformats.org/wordprocessingml/2006/main" xmlns:w14="http://schemas.microsoft.com/office/word/2010/wordml" xmlns:w15="http://schemas.microsoft.com/office/word/2012/wordml" xmlns:w16se="http://schemas.microsoft.com/office/word/2015/wordml/symex" xmlns:wpg="http://schemas.microsoft.com/office/word/2010/wordprocessingGroup" xmlns:wpi="http://schemas.microsoft.com/office/word/2010/wordprocessingInk" xmlns:wne="http://schemas.microsoft.com/office/word/2006/wordml" xmlns:wps="http://schemas.microsoft.com/office/word/2010/wordprocessingShape" mc:Ignorable="w14 w15 w16se wp14">
   <w:endnote w:type="separator" w:id="-1">
     <w:p>
       <w:pPr>
@@ -8817,7 +9334,7 @@
 </file>
 
 <file path=word/footer1.xml><?xml version="1.0" encoding="utf-8"?>
-<w:ftr xmlns:wpc="http://schemas.microsoft.com/office/word/2010/wordprocessingCanvas" xmlns:cx="http://schemas.microsoft.com/office/drawing/2014/chartex" xmlns:cx1="http://schemas.microsoft.com/office/drawing/2015/9/8/chartex" xmlns:cx2="http://schemas.microsoft.com/office/drawing/2015/10/21/chartex" xmlns:cx3="http://schemas.microsoft.com/office/drawing/2016/5/9/chartex" xmlns:cx4="http://schemas.microsoft.com/office/drawing/2016/5/10/chartex" xmlns:cx5="http://schemas.microsoft.com/office/drawing/2016/5/11/chartex" xmlns:cx6="http://schemas.microsoft.com/office/drawing/2016/5/12/chartex" xmlns:cx7="http://schemas.microsoft.com/office/drawing/2016/5/13/chartex" xmlns:cx8="http://schemas.microsoft.com/office/drawing/2016/5/14/chartex" xmlns:mc="http://schemas.openxmlformats.org/markup-compatibility/2006" xmlns:aink="http://schemas.microsoft.com/office/drawing/2016/ink" xmlns:am3d="http://schemas.microsoft.com/office/drawing/2017/model3d" xmlns:o="urn:schemas-microsoft-com:office:office" xmlns:r="http://schemas.openxmlformats.org/officeDocument/2006/relationships" xmlns:m="http://schemas.openxmlformats.org/officeDocument/2006/math" xmlns:v="urn:schemas-microsoft-com:vml" xmlns:wp14="http://schemas.microsoft.com/office/word/2010/wordprocessingDrawing" xmlns:wp="http://schemas.openxmlformats.org/drawingml/2006/wordprocessingDrawing" xmlns:w10="urn:schemas-microsoft-com:office:word" xmlns:w="http://schemas.openxmlformats.org/wordprocessingml/2006/main" xmlns:w14="http://schemas.microsoft.com/office/word/2010/wordml" xmlns:w15="http://schemas.microsoft.com/office/word/2012/wordml" xmlns:w16cex="http://schemas.microsoft.com/office/word/2018/wordml/cex" xmlns:w16cid="http://schemas.microsoft.com/office/word/2016/wordml/cid" xmlns:w16="http://schemas.microsoft.com/office/word/2018/wordml" xmlns:w16se="http://schemas.microsoft.com/office/word/2015/wordml/symex" xmlns:wpg="http://schemas.microsoft.com/office/word/2010/wordprocessingGroup" xmlns:wpi="http://schemas.microsoft.com/office/word/2010/wordprocessingInk" xmlns:wne="http://schemas.microsoft.com/office/word/2006/wordml" xmlns:wps="http://schemas.microsoft.com/office/word/2010/wordprocessingShape" mc:Ignorable="w14 w15 w16se w16cid w16 w16cex wp14">
+<w:ftr xmlns:wpc="http://schemas.microsoft.com/office/word/2010/wordprocessingCanvas" xmlns:cx="http://schemas.microsoft.com/office/drawing/2014/chartex" xmlns:cx1="http://schemas.microsoft.com/office/drawing/2015/9/8/chartex" xmlns:mc="http://schemas.openxmlformats.org/markup-compatibility/2006" xmlns:o="urn:schemas-microsoft-com:office:office" xmlns:r="http://schemas.openxmlformats.org/officeDocument/2006/relationships" xmlns:m="http://schemas.openxmlformats.org/officeDocument/2006/math" xmlns:v="urn:schemas-microsoft-com:vml" xmlns:wp14="http://schemas.microsoft.com/office/word/2010/wordprocessingDrawing" xmlns:wp="http://schemas.openxmlformats.org/drawingml/2006/wordprocessingDrawing" xmlns:w10="urn:schemas-microsoft-com:office:word" xmlns:w="http://schemas.openxmlformats.org/wordprocessingml/2006/main" xmlns:w14="http://schemas.microsoft.com/office/word/2010/wordml" xmlns:w15="http://schemas.microsoft.com/office/word/2012/wordml" xmlns:w16se="http://schemas.microsoft.com/office/word/2015/wordml/symex" xmlns:wpg="http://schemas.microsoft.com/office/word/2010/wordprocessingGroup" xmlns:wpi="http://schemas.microsoft.com/office/word/2010/wordprocessingInk" xmlns:wne="http://schemas.microsoft.com/office/word/2006/wordml" xmlns:wps="http://schemas.microsoft.com/office/word/2010/wordprocessingShape" mc:Ignorable="w14 w15 w16se wp14">
   <w:tbl>
     <w:tblPr>
       <w:tblW w:w="5000" w:type="pct"/>
@@ -8947,7 +9464,7 @@
 </file>
 
 <file path=word/footer2.xml><?xml version="1.0" encoding="utf-8"?>
-<w:ftr xmlns:wpc="http://schemas.microsoft.com/office/word/2010/wordprocessingCanvas" xmlns:cx="http://schemas.microsoft.com/office/drawing/2014/chartex" xmlns:cx1="http://schemas.microsoft.com/office/drawing/2015/9/8/chartex" xmlns:cx2="http://schemas.microsoft.com/office/drawing/2015/10/21/chartex" xmlns:cx3="http://schemas.microsoft.com/office/drawing/2016/5/9/chartex" xmlns:cx4="http://schemas.microsoft.com/office/drawing/2016/5/10/chartex" xmlns:cx5="http://schemas.microsoft.com/office/drawing/2016/5/11/chartex" xmlns:cx6="http://schemas.microsoft.com/office/drawing/2016/5/12/chartex" xmlns:cx7="http://schemas.microsoft.com/office/drawing/2016/5/13/chartex" xmlns:cx8="http://schemas.microsoft.com/office/drawing/2016/5/14/chartex" xmlns:mc="http://schemas.openxmlformats.org/markup-compatibility/2006" xmlns:aink="http://schemas.microsoft.com/office/drawing/2016/ink" xmlns:am3d="http://schemas.microsoft.com/office/drawing/2017/model3d" xmlns:o="urn:schemas-microsoft-com:office:office" xmlns:r="http://schemas.openxmlformats.org/officeDocument/2006/relationships" xmlns:m="http://schemas.openxmlformats.org/officeDocument/2006/math" xmlns:v="urn:schemas-microsoft-com:vml" xmlns:wp14="http://schemas.microsoft.com/office/word/2010/wordprocessingDrawing" xmlns:wp="http://schemas.openxmlformats.org/drawingml/2006/wordprocessingDrawing" xmlns:w10="urn:schemas-microsoft-com:office:word" xmlns:w="http://schemas.openxmlformats.org/wordprocessingml/2006/main" xmlns:w14="http://schemas.microsoft.com/office/word/2010/wordml" xmlns:w15="http://schemas.microsoft.com/office/word/2012/wordml" xmlns:w16cex="http://schemas.microsoft.com/office/word/2018/wordml/cex" xmlns:w16cid="http://schemas.microsoft.com/office/word/2016/wordml/cid" xmlns:w16="http://schemas.microsoft.com/office/word/2018/wordml" xmlns:w16se="http://schemas.microsoft.com/office/word/2015/wordml/symex" xmlns:wpg="http://schemas.microsoft.com/office/word/2010/wordprocessingGroup" xmlns:wpi="http://schemas.microsoft.com/office/word/2010/wordprocessingInk" xmlns:wne="http://schemas.microsoft.com/office/word/2006/wordml" xmlns:wps="http://schemas.microsoft.com/office/word/2010/wordprocessingShape" mc:Ignorable="w14 w15 w16se w16cid w16 w16cex wp14">
+<w:ftr xmlns:wpc="http://schemas.microsoft.com/office/word/2010/wordprocessingCanvas" xmlns:cx="http://schemas.microsoft.com/office/drawing/2014/chartex" xmlns:cx1="http://schemas.microsoft.com/office/drawing/2015/9/8/chartex" xmlns:mc="http://schemas.openxmlformats.org/markup-compatibility/2006" xmlns:o="urn:schemas-microsoft-com:office:office" xmlns:r="http://schemas.openxmlformats.org/officeDocument/2006/relationships" xmlns:m="http://schemas.openxmlformats.org/officeDocument/2006/math" xmlns:v="urn:schemas-microsoft-com:vml" xmlns:wp14="http://schemas.microsoft.com/office/word/2010/wordprocessingDrawing" xmlns:wp="http://schemas.openxmlformats.org/drawingml/2006/wordprocessingDrawing" xmlns:w10="urn:schemas-microsoft-com:office:word" xmlns:w="http://schemas.openxmlformats.org/wordprocessingml/2006/main" xmlns:w14="http://schemas.microsoft.com/office/word/2010/wordml" xmlns:w15="http://schemas.microsoft.com/office/word/2012/wordml" xmlns:w16se="http://schemas.microsoft.com/office/word/2015/wordml/symex" xmlns:wpg="http://schemas.microsoft.com/office/word/2010/wordprocessingGroup" xmlns:wpi="http://schemas.microsoft.com/office/word/2010/wordprocessingInk" xmlns:wne="http://schemas.microsoft.com/office/word/2006/wordml" xmlns:wps="http://schemas.microsoft.com/office/word/2010/wordprocessingShape" mc:Ignorable="w14 w15 w16se wp14">
   <w:tbl>
     <w:tblPr>
       <w:tblW w:w="5000" w:type="pct"/>
@@ -9039,6 +9556,7 @@
           <w:dataBinding w:prefixMappings="xmlns:ns0='http://purl.org/dc/elements/1.1/' xmlns:ns1='http://schemas.openxmlformats.org/package/2006/metadata/core-properties' " w:xpath="/ns1:coreProperties[1]/ns0:creator[1]" w:storeItemID="{6C3C8BC8-F283-45AE-878A-BAB7291924A1}"/>
           <w:text/>
         </w:sdtPr>
+        <w:sdtEndPr/>
         <w:sdtContent>
           <w:tc>
             <w:tcPr>
@@ -9151,7 +9669,7 @@
 </file>
 
 <file path=word/footer3.xml><?xml version="1.0" encoding="utf-8"?>
-<w:ftr xmlns:wpc="http://schemas.microsoft.com/office/word/2010/wordprocessingCanvas" xmlns:cx="http://schemas.microsoft.com/office/drawing/2014/chartex" xmlns:cx1="http://schemas.microsoft.com/office/drawing/2015/9/8/chartex" xmlns:cx2="http://schemas.microsoft.com/office/drawing/2015/10/21/chartex" xmlns:cx3="http://schemas.microsoft.com/office/drawing/2016/5/9/chartex" xmlns:cx4="http://schemas.microsoft.com/office/drawing/2016/5/10/chartex" xmlns:cx5="http://schemas.microsoft.com/office/drawing/2016/5/11/chartex" xmlns:cx6="http://schemas.microsoft.com/office/drawing/2016/5/12/chartex" xmlns:cx7="http://schemas.microsoft.com/office/drawing/2016/5/13/chartex" xmlns:cx8="http://schemas.microsoft.com/office/drawing/2016/5/14/chartex" xmlns:mc="http://schemas.openxmlformats.org/markup-compatibility/2006" xmlns:aink="http://schemas.microsoft.com/office/drawing/2016/ink" xmlns:am3d="http://schemas.microsoft.com/office/drawing/2017/model3d" xmlns:o="urn:schemas-microsoft-com:office:office" xmlns:r="http://schemas.openxmlformats.org/officeDocument/2006/relationships" xmlns:m="http://schemas.openxmlformats.org/officeDocument/2006/math" xmlns:v="urn:schemas-microsoft-com:vml" xmlns:wp14="http://schemas.microsoft.com/office/word/2010/wordprocessingDrawing" xmlns:wp="http://schemas.openxmlformats.org/drawingml/2006/wordprocessingDrawing" xmlns:w10="urn:schemas-microsoft-com:office:word" xmlns:w="http://schemas.openxmlformats.org/wordprocessingml/2006/main" xmlns:w14="http://schemas.microsoft.com/office/word/2010/wordml" xmlns:w15="http://schemas.microsoft.com/office/word/2012/wordml" xmlns:w16cex="http://schemas.microsoft.com/office/word/2018/wordml/cex" xmlns:w16cid="http://schemas.microsoft.com/office/word/2016/wordml/cid" xmlns:w16="http://schemas.microsoft.com/office/word/2018/wordml" xmlns:w16se="http://schemas.microsoft.com/office/word/2015/wordml/symex" xmlns:wpg="http://schemas.microsoft.com/office/word/2010/wordprocessingGroup" xmlns:wpi="http://schemas.microsoft.com/office/word/2010/wordprocessingInk" xmlns:wne="http://schemas.microsoft.com/office/word/2006/wordml" xmlns:wps="http://schemas.microsoft.com/office/word/2010/wordprocessingShape" mc:Ignorable="w14 w15 w16se w16cid w16 w16cex wp14">
+<w:ftr xmlns:wpc="http://schemas.microsoft.com/office/word/2010/wordprocessingCanvas" xmlns:cx="http://schemas.microsoft.com/office/drawing/2014/chartex" xmlns:cx1="http://schemas.microsoft.com/office/drawing/2015/9/8/chartex" xmlns:mc="http://schemas.openxmlformats.org/markup-compatibility/2006" xmlns:o="urn:schemas-microsoft-com:office:office" xmlns:r="http://schemas.openxmlformats.org/officeDocument/2006/relationships" xmlns:m="http://schemas.openxmlformats.org/officeDocument/2006/math" xmlns:v="urn:schemas-microsoft-com:vml" xmlns:wp14="http://schemas.microsoft.com/office/word/2010/wordprocessingDrawing" xmlns:wp="http://schemas.openxmlformats.org/drawingml/2006/wordprocessingDrawing" xmlns:w10="urn:schemas-microsoft-com:office:word" xmlns:w="http://schemas.openxmlformats.org/wordprocessingml/2006/main" xmlns:w14="http://schemas.microsoft.com/office/word/2010/wordml" xmlns:w15="http://schemas.microsoft.com/office/word/2012/wordml" xmlns:w16se="http://schemas.microsoft.com/office/word/2015/wordml/symex" xmlns:wpg="http://schemas.microsoft.com/office/word/2010/wordprocessingGroup" xmlns:wpi="http://schemas.microsoft.com/office/word/2010/wordprocessingInk" xmlns:wne="http://schemas.microsoft.com/office/word/2006/wordml" xmlns:wps="http://schemas.microsoft.com/office/word/2010/wordprocessingShape" mc:Ignorable="w14 w15 w16se wp14">
   <w:sdt>
     <w:sdtPr>
       <w:id w:val="1500853635"/>
@@ -9204,7 +9722,7 @@
 </file>
 
 <file path=word/footnotes.xml><?xml version="1.0" encoding="utf-8"?>
-<w:footnotes xmlns:wpc="http://schemas.microsoft.com/office/word/2010/wordprocessingCanvas" xmlns:cx="http://schemas.microsoft.com/office/drawing/2014/chartex" xmlns:cx1="http://schemas.microsoft.com/office/drawing/2015/9/8/chartex" xmlns:cx2="http://schemas.microsoft.com/office/drawing/2015/10/21/chartex" xmlns:cx3="http://schemas.microsoft.com/office/drawing/2016/5/9/chartex" xmlns:cx4="http://schemas.microsoft.com/office/drawing/2016/5/10/chartex" xmlns:cx5="http://schemas.microsoft.com/office/drawing/2016/5/11/chartex" xmlns:cx6="http://schemas.microsoft.com/office/drawing/2016/5/12/chartex" xmlns:cx7="http://schemas.microsoft.com/office/drawing/2016/5/13/chartex" xmlns:cx8="http://schemas.microsoft.com/office/drawing/2016/5/14/chartex" xmlns:mc="http://schemas.openxmlformats.org/markup-compatibility/2006" xmlns:aink="http://schemas.microsoft.com/office/drawing/2016/ink" xmlns:am3d="http://schemas.microsoft.com/office/drawing/2017/model3d" xmlns:o="urn:schemas-microsoft-com:office:office" xmlns:r="http://schemas.openxmlformats.org/officeDocument/2006/relationships" xmlns:m="http://schemas.openxmlformats.org/officeDocument/2006/math" xmlns:v="urn:schemas-microsoft-com:vml" xmlns:wp14="http://schemas.microsoft.com/office/word/2010/wordprocessingDrawing" xmlns:wp="http://schemas.openxmlformats.org/drawingml/2006/wordprocessingDrawing" xmlns:w10="urn:schemas-microsoft-com:office:word" xmlns:w="http://schemas.openxmlformats.org/wordprocessingml/2006/main" xmlns:w14="http://schemas.microsoft.com/office/word/2010/wordml" xmlns:w15="http://schemas.microsoft.com/office/word/2012/wordml" xmlns:w16cex="http://schemas.microsoft.com/office/word/2018/wordml/cex" xmlns:w16cid="http://schemas.microsoft.com/office/word/2016/wordml/cid" xmlns:w16="http://schemas.microsoft.com/office/word/2018/wordml" xmlns:w16se="http://schemas.microsoft.com/office/word/2015/wordml/symex" xmlns:wpg="http://schemas.microsoft.com/office/word/2010/wordprocessingGroup" xmlns:wpi="http://schemas.microsoft.com/office/word/2010/wordprocessingInk" xmlns:wne="http://schemas.microsoft.com/office/word/2006/wordml" xmlns:wps="http://schemas.microsoft.com/office/word/2010/wordprocessingShape" mc:Ignorable="w14 w15 w16se w16cid w16 w16cex wp14">
+<w:footnotes xmlns:wpc="http://schemas.microsoft.com/office/word/2010/wordprocessingCanvas" xmlns:cx="http://schemas.microsoft.com/office/drawing/2014/chartex" xmlns:cx1="http://schemas.microsoft.com/office/drawing/2015/9/8/chartex" xmlns:mc="http://schemas.openxmlformats.org/markup-compatibility/2006" xmlns:o="urn:schemas-microsoft-com:office:office" xmlns:r="http://schemas.openxmlformats.org/officeDocument/2006/relationships" xmlns:m="http://schemas.openxmlformats.org/officeDocument/2006/math" xmlns:v="urn:schemas-microsoft-com:vml" xmlns:wp14="http://schemas.microsoft.com/office/word/2010/wordprocessingDrawing" xmlns:wp="http://schemas.openxmlformats.org/drawingml/2006/wordprocessingDrawing" xmlns:w10="urn:schemas-microsoft-com:office:word" xmlns:w="http://schemas.openxmlformats.org/wordprocessingml/2006/main" xmlns:w14="http://schemas.microsoft.com/office/word/2010/wordml" xmlns:w15="http://schemas.microsoft.com/office/word/2012/wordml" xmlns:w16se="http://schemas.microsoft.com/office/word/2015/wordml/symex" xmlns:wpg="http://schemas.microsoft.com/office/word/2010/wordprocessingGroup" xmlns:wpi="http://schemas.microsoft.com/office/word/2010/wordprocessingInk" xmlns:wne="http://schemas.microsoft.com/office/word/2006/wordml" xmlns:wps="http://schemas.microsoft.com/office/word/2010/wordprocessingShape" mc:Ignorable="w14 w15 w16se wp14">
   <w:footnote w:type="separator" w:id="-1">
     <w:p>
       <w:pPr>
@@ -9229,7 +9747,7 @@
 </file>
 
 <file path=word/header1.xml><?xml version="1.0" encoding="utf-8"?>
-<w:hdr xmlns:wpc="http://schemas.microsoft.com/office/word/2010/wordprocessingCanvas" xmlns:cx="http://schemas.microsoft.com/office/drawing/2014/chartex" xmlns:cx1="http://schemas.microsoft.com/office/drawing/2015/9/8/chartex" xmlns:cx2="http://schemas.microsoft.com/office/drawing/2015/10/21/chartex" xmlns:cx3="http://schemas.microsoft.com/office/drawing/2016/5/9/chartex" xmlns:cx4="http://schemas.microsoft.com/office/drawing/2016/5/10/chartex" xmlns:cx5="http://schemas.microsoft.com/office/drawing/2016/5/11/chartex" xmlns:cx6="http://schemas.microsoft.com/office/drawing/2016/5/12/chartex" xmlns:cx7="http://schemas.microsoft.com/office/drawing/2016/5/13/chartex" xmlns:cx8="http://schemas.microsoft.com/office/drawing/2016/5/14/chartex" xmlns:mc="http://schemas.openxmlformats.org/markup-compatibility/2006" xmlns:aink="http://schemas.microsoft.com/office/drawing/2016/ink" xmlns:am3d="http://schemas.microsoft.com/office/drawing/2017/model3d" xmlns:o="urn:schemas-microsoft-com:office:office" xmlns:r="http://schemas.openxmlformats.org/officeDocument/2006/relationships" xmlns:m="http://schemas.openxmlformats.org/officeDocument/2006/math" xmlns:v="urn:schemas-microsoft-com:vml" xmlns:wp14="http://schemas.microsoft.com/office/word/2010/wordprocessingDrawing" xmlns:wp="http://schemas.openxmlformats.org/drawingml/2006/wordprocessingDrawing" xmlns:w10="urn:schemas-microsoft-com:office:word" xmlns:w="http://schemas.openxmlformats.org/wordprocessingml/2006/main" xmlns:w14="http://schemas.microsoft.com/office/word/2010/wordml" xmlns:w15="http://schemas.microsoft.com/office/word/2012/wordml" xmlns:w16cex="http://schemas.microsoft.com/office/word/2018/wordml/cex" xmlns:w16cid="http://schemas.microsoft.com/office/word/2016/wordml/cid" xmlns:w16="http://schemas.microsoft.com/office/word/2018/wordml" xmlns:w16se="http://schemas.microsoft.com/office/word/2015/wordml/symex" xmlns:wpg="http://schemas.microsoft.com/office/word/2010/wordprocessingGroup" xmlns:wpi="http://schemas.microsoft.com/office/word/2010/wordprocessingInk" xmlns:wne="http://schemas.microsoft.com/office/word/2006/wordml" xmlns:wps="http://schemas.microsoft.com/office/word/2010/wordprocessingShape" mc:Ignorable="w14 w15 w16se w16cid w16 w16cex wp14">
+<w:hdr xmlns:wpc="http://schemas.microsoft.com/office/word/2010/wordprocessingCanvas" xmlns:cx="http://schemas.microsoft.com/office/drawing/2014/chartex" xmlns:cx1="http://schemas.microsoft.com/office/drawing/2015/9/8/chartex" xmlns:mc="http://schemas.openxmlformats.org/markup-compatibility/2006" xmlns:o="urn:schemas-microsoft-com:office:office" xmlns:r="http://schemas.openxmlformats.org/officeDocument/2006/relationships" xmlns:m="http://schemas.openxmlformats.org/officeDocument/2006/math" xmlns:v="urn:schemas-microsoft-com:vml" xmlns:wp14="http://schemas.microsoft.com/office/word/2010/wordprocessingDrawing" xmlns:wp="http://schemas.openxmlformats.org/drawingml/2006/wordprocessingDrawing" xmlns:w10="urn:schemas-microsoft-com:office:word" xmlns:w="http://schemas.openxmlformats.org/wordprocessingml/2006/main" xmlns:w14="http://schemas.microsoft.com/office/word/2010/wordml" xmlns:w15="http://schemas.microsoft.com/office/word/2012/wordml" xmlns:w16se="http://schemas.microsoft.com/office/word/2015/wordml/symex" xmlns:wpg="http://schemas.microsoft.com/office/word/2010/wordprocessingGroup" xmlns:wpi="http://schemas.microsoft.com/office/word/2010/wordprocessingInk" xmlns:wne="http://schemas.microsoft.com/office/word/2006/wordml" xmlns:wps="http://schemas.microsoft.com/office/word/2010/wordprocessingShape" mc:Ignorable="w14 w15 w16se wp14">
   <w:p>
     <w:pPr>
       <w:pStyle w:val="Header"/>
@@ -9387,7 +9905,7 @@
 </file>
 
 <file path=word/header2.xml><?xml version="1.0" encoding="utf-8"?>
-<w:hdr xmlns:wpc="http://schemas.microsoft.com/office/word/2010/wordprocessingCanvas" xmlns:cx="http://schemas.microsoft.com/office/drawing/2014/chartex" xmlns:cx1="http://schemas.microsoft.com/office/drawing/2015/9/8/chartex" xmlns:cx2="http://schemas.microsoft.com/office/drawing/2015/10/21/chartex" xmlns:cx3="http://schemas.microsoft.com/office/drawing/2016/5/9/chartex" xmlns:cx4="http://schemas.microsoft.com/office/drawing/2016/5/10/chartex" xmlns:cx5="http://schemas.microsoft.com/office/drawing/2016/5/11/chartex" xmlns:cx6="http://schemas.microsoft.com/office/drawing/2016/5/12/chartex" xmlns:cx7="http://schemas.microsoft.com/office/drawing/2016/5/13/chartex" xmlns:cx8="http://schemas.microsoft.com/office/drawing/2016/5/14/chartex" xmlns:mc="http://schemas.openxmlformats.org/markup-compatibility/2006" xmlns:aink="http://schemas.microsoft.com/office/drawing/2016/ink" xmlns:am3d="http://schemas.microsoft.com/office/drawing/2017/model3d" xmlns:o="urn:schemas-microsoft-com:office:office" xmlns:r="http://schemas.openxmlformats.org/officeDocument/2006/relationships" xmlns:m="http://schemas.openxmlformats.org/officeDocument/2006/math" xmlns:v="urn:schemas-microsoft-com:vml" xmlns:wp14="http://schemas.microsoft.com/office/word/2010/wordprocessingDrawing" xmlns:wp="http://schemas.openxmlformats.org/drawingml/2006/wordprocessingDrawing" xmlns:w10="urn:schemas-microsoft-com:office:word" xmlns:w="http://schemas.openxmlformats.org/wordprocessingml/2006/main" xmlns:w14="http://schemas.microsoft.com/office/word/2010/wordml" xmlns:w15="http://schemas.microsoft.com/office/word/2012/wordml" xmlns:w16cex="http://schemas.microsoft.com/office/word/2018/wordml/cex" xmlns:w16cid="http://schemas.microsoft.com/office/word/2016/wordml/cid" xmlns:w16="http://schemas.microsoft.com/office/word/2018/wordml" xmlns:w16se="http://schemas.microsoft.com/office/word/2015/wordml/symex" xmlns:wpg="http://schemas.microsoft.com/office/word/2010/wordprocessingGroup" xmlns:wpi="http://schemas.microsoft.com/office/word/2010/wordprocessingInk" xmlns:wne="http://schemas.microsoft.com/office/word/2006/wordml" xmlns:wps="http://schemas.microsoft.com/office/word/2010/wordprocessingShape" mc:Ignorable="w14 w15 w16se w16cid w16 w16cex wp14">
+<w:hdr xmlns:wpc="http://schemas.microsoft.com/office/word/2010/wordprocessingCanvas" xmlns:cx="http://schemas.microsoft.com/office/drawing/2014/chartex" xmlns:cx1="http://schemas.microsoft.com/office/drawing/2015/9/8/chartex" xmlns:mc="http://schemas.openxmlformats.org/markup-compatibility/2006" xmlns:o="urn:schemas-microsoft-com:office:office" xmlns:r="http://schemas.openxmlformats.org/officeDocument/2006/relationships" xmlns:m="http://schemas.openxmlformats.org/officeDocument/2006/math" xmlns:v="urn:schemas-microsoft-com:vml" xmlns:wp14="http://schemas.microsoft.com/office/word/2010/wordprocessingDrawing" xmlns:wp="http://schemas.openxmlformats.org/drawingml/2006/wordprocessingDrawing" xmlns:w10="urn:schemas-microsoft-com:office:word" xmlns:w="http://schemas.openxmlformats.org/wordprocessingml/2006/main" xmlns:w14="http://schemas.microsoft.com/office/word/2010/wordml" xmlns:w15="http://schemas.microsoft.com/office/word/2012/wordml" xmlns:w16se="http://schemas.microsoft.com/office/word/2015/wordml/symex" xmlns:wpg="http://schemas.microsoft.com/office/word/2010/wordprocessingGroup" xmlns:wpi="http://schemas.microsoft.com/office/word/2010/wordprocessingInk" xmlns:wne="http://schemas.microsoft.com/office/word/2006/wordml" xmlns:wps="http://schemas.microsoft.com/office/word/2010/wordprocessingShape" mc:Ignorable="w14 w15 w16se wp14">
   <w:p>
     <w:pPr>
       <w:pStyle w:val="Header"/>
@@ -9397,7 +9915,7 @@
 </file>
 
 <file path=word/numbering.xml><?xml version="1.0" encoding="utf-8"?>
-<w:numbering xmlns:wpc="http://schemas.microsoft.com/office/word/2010/wordprocessingCanvas" xmlns:cx="http://schemas.microsoft.com/office/drawing/2014/chartex" xmlns:cx1="http://schemas.microsoft.com/office/drawing/2015/9/8/chartex" xmlns:cx2="http://schemas.microsoft.com/office/drawing/2015/10/21/chartex" xmlns:cx3="http://schemas.microsoft.com/office/drawing/2016/5/9/chartex" xmlns:cx4="http://schemas.microsoft.com/office/drawing/2016/5/10/chartex" xmlns:cx5="http://schemas.microsoft.com/office/drawing/2016/5/11/chartex" xmlns:cx6="http://schemas.microsoft.com/office/drawing/2016/5/12/chartex" xmlns:cx7="http://schemas.microsoft.com/office/drawing/2016/5/13/chartex" xmlns:cx8="http://schemas.microsoft.com/office/drawing/2016/5/14/chartex" xmlns:mc="http://schemas.openxmlformats.org/markup-compatibility/2006" xmlns:aink="http://schemas.microsoft.com/office/drawing/2016/ink" xmlns:am3d="http://schemas.microsoft.com/office/drawing/2017/model3d" xmlns:o="urn:schemas-microsoft-com:office:office" xmlns:r="http://schemas.openxmlformats.org/officeDocument/2006/relationships" xmlns:m="http://schemas.openxmlformats.org/officeDocument/2006/math" xmlns:v="urn:schemas-microsoft-com:vml" xmlns:wp14="http://schemas.microsoft.com/office/word/2010/wordprocessingDrawing" xmlns:wp="http://schemas.openxmlformats.org/drawingml/2006/wordprocessingDrawing" xmlns:w10="urn:schemas-microsoft-com:office:word" xmlns:w="http://schemas.openxmlformats.org/wordprocessingml/2006/main" xmlns:w14="http://schemas.microsoft.com/office/word/2010/wordml" xmlns:w15="http://schemas.microsoft.com/office/word/2012/wordml" xmlns:w16cex="http://schemas.microsoft.com/office/word/2018/wordml/cex" xmlns:w16cid="http://schemas.microsoft.com/office/word/2016/wordml/cid" xmlns:w16="http://schemas.microsoft.com/office/word/2018/wordml" xmlns:w16se="http://schemas.microsoft.com/office/word/2015/wordml/symex" xmlns:wpg="http://schemas.microsoft.com/office/word/2010/wordprocessingGroup" xmlns:wpi="http://schemas.microsoft.com/office/word/2010/wordprocessingInk" xmlns:wne="http://schemas.microsoft.com/office/word/2006/wordml" xmlns:wps="http://schemas.microsoft.com/office/word/2010/wordprocessingShape" mc:Ignorable="w14 w15 w16se w16cid w16 w16cex wp14">
+<w:numbering xmlns:wpc="http://schemas.microsoft.com/office/word/2010/wordprocessingCanvas" xmlns:cx="http://schemas.microsoft.com/office/drawing/2014/chartex" xmlns:cx1="http://schemas.microsoft.com/office/drawing/2015/9/8/chartex" xmlns:mc="http://schemas.openxmlformats.org/markup-compatibility/2006" xmlns:o="urn:schemas-microsoft-com:office:office" xmlns:r="http://schemas.openxmlformats.org/officeDocument/2006/relationships" xmlns:m="http://schemas.openxmlformats.org/officeDocument/2006/math" xmlns:v="urn:schemas-microsoft-com:vml" xmlns:wp14="http://schemas.microsoft.com/office/word/2010/wordprocessingDrawing" xmlns:wp="http://schemas.openxmlformats.org/drawingml/2006/wordprocessingDrawing" xmlns:w10="urn:schemas-microsoft-com:office:word" xmlns:w="http://schemas.openxmlformats.org/wordprocessingml/2006/main" xmlns:w14="http://schemas.microsoft.com/office/word/2010/wordml" xmlns:w15="http://schemas.microsoft.com/office/word/2012/wordml" xmlns:w16se="http://schemas.microsoft.com/office/word/2015/wordml/symex" xmlns:wpg="http://schemas.microsoft.com/office/word/2010/wordprocessingGroup" xmlns:wpi="http://schemas.microsoft.com/office/word/2010/wordprocessingInk" xmlns:wne="http://schemas.microsoft.com/office/word/2006/wordml" xmlns:wps="http://schemas.microsoft.com/office/word/2010/wordprocessingShape" mc:Ignorable="w14 w15 w16se wp14">
   <w:abstractNum w:abstractNumId="0" w15:restartNumberingAfterBreak="0">
     <w:nsid w:val="085C610D"/>
     <w:multiLevelType w:val="multilevel"/>
@@ -10948,6 +11466,321 @@
     </w:lvl>
   </w:abstractNum>
   <w:abstractNum w:abstractNumId="14" w15:restartNumberingAfterBreak="0">
+    <w:nsid w:val="63660EDB"/>
+    <w:multiLevelType w:val="hybridMultilevel"/>
+    <w:tmpl w:val="375E6D82"/>
+    <w:lvl w:ilvl="0" w:tplc="04090009">
+      <w:start w:val="1"/>
+      <w:numFmt w:val="bullet"/>
+      <w:lvlText w:val=""/>
+      <w:lvlJc w:val="left"/>
+      <w:pPr>
+        <w:ind w:left="3600" w:hanging="360"/>
+      </w:pPr>
+      <w:rPr>
+        <w:rFonts w:ascii="Wingdings" w:hAnsi="Wingdings" w:hint="default"/>
+      </w:rPr>
+    </w:lvl>
+    <w:lvl w:ilvl="1" w:tplc="04090003" w:tentative="1">
+      <w:start w:val="1"/>
+      <w:numFmt w:val="bullet"/>
+      <w:lvlText w:val="o"/>
+      <w:lvlJc w:val="left"/>
+      <w:pPr>
+        <w:ind w:left="4320" w:hanging="360"/>
+      </w:pPr>
+      <w:rPr>
+        <w:rFonts w:ascii="Courier New" w:hAnsi="Courier New" w:cs="Courier New" w:hint="default"/>
+      </w:rPr>
+    </w:lvl>
+    <w:lvl w:ilvl="2" w:tplc="04090005" w:tentative="1">
+      <w:start w:val="1"/>
+      <w:numFmt w:val="bullet"/>
+      <w:lvlText w:val=""/>
+      <w:lvlJc w:val="left"/>
+      <w:pPr>
+        <w:ind w:left="5040" w:hanging="360"/>
+      </w:pPr>
+      <w:rPr>
+        <w:rFonts w:ascii="Wingdings" w:hAnsi="Wingdings" w:hint="default"/>
+      </w:rPr>
+    </w:lvl>
+    <w:lvl w:ilvl="3" w:tplc="04090001" w:tentative="1">
+      <w:start w:val="1"/>
+      <w:numFmt w:val="bullet"/>
+      <w:lvlText w:val=""/>
+      <w:lvlJc w:val="left"/>
+      <w:pPr>
+        <w:ind w:left="5760" w:hanging="360"/>
+      </w:pPr>
+      <w:rPr>
+        <w:rFonts w:ascii="Symbol" w:hAnsi="Symbol" w:hint="default"/>
+      </w:rPr>
+    </w:lvl>
+    <w:lvl w:ilvl="4" w:tplc="04090003" w:tentative="1">
+      <w:start w:val="1"/>
+      <w:numFmt w:val="bullet"/>
+      <w:lvlText w:val="o"/>
+      <w:lvlJc w:val="left"/>
+      <w:pPr>
+        <w:ind w:left="6480" w:hanging="360"/>
+      </w:pPr>
+      <w:rPr>
+        <w:rFonts w:ascii="Courier New" w:hAnsi="Courier New" w:cs="Courier New" w:hint="default"/>
+      </w:rPr>
+    </w:lvl>
+    <w:lvl w:ilvl="5" w:tplc="04090005" w:tentative="1">
+      <w:start w:val="1"/>
+      <w:numFmt w:val="bullet"/>
+      <w:lvlText w:val=""/>
+      <w:lvlJc w:val="left"/>
+      <w:pPr>
+        <w:ind w:left="7200" w:hanging="360"/>
+      </w:pPr>
+      <w:rPr>
+        <w:rFonts w:ascii="Wingdings" w:hAnsi="Wingdings" w:hint="default"/>
+      </w:rPr>
+    </w:lvl>
+    <w:lvl w:ilvl="6" w:tplc="04090001" w:tentative="1">
+      <w:start w:val="1"/>
+      <w:numFmt w:val="bullet"/>
+      <w:lvlText w:val=""/>
+      <w:lvlJc w:val="left"/>
+      <w:pPr>
+        <w:ind w:left="7920" w:hanging="360"/>
+      </w:pPr>
+      <w:rPr>
+        <w:rFonts w:ascii="Symbol" w:hAnsi="Symbol" w:hint="default"/>
+      </w:rPr>
+    </w:lvl>
+    <w:lvl w:ilvl="7" w:tplc="04090003" w:tentative="1">
+      <w:start w:val="1"/>
+      <w:numFmt w:val="bullet"/>
+      <w:lvlText w:val="o"/>
+      <w:lvlJc w:val="left"/>
+      <w:pPr>
+        <w:ind w:left="8640" w:hanging="360"/>
+      </w:pPr>
+      <w:rPr>
+        <w:rFonts w:ascii="Courier New" w:hAnsi="Courier New" w:cs="Courier New" w:hint="default"/>
+      </w:rPr>
+    </w:lvl>
+    <w:lvl w:ilvl="8" w:tplc="04090005" w:tentative="1">
+      <w:start w:val="1"/>
+      <w:numFmt w:val="bullet"/>
+      <w:lvlText w:val=""/>
+      <w:lvlJc w:val="left"/>
+      <w:pPr>
+        <w:ind w:left="9360" w:hanging="360"/>
+      </w:pPr>
+      <w:rPr>
+        <w:rFonts w:ascii="Wingdings" w:hAnsi="Wingdings" w:hint="default"/>
+      </w:rPr>
+    </w:lvl>
+  </w:abstractNum>
+  <w:abstractNum w:abstractNumId="15" w15:restartNumberingAfterBreak="0">
+    <w:nsid w:val="69232D1A"/>
+    <w:multiLevelType w:val="hybridMultilevel"/>
+    <w:tmpl w:val="03C62264"/>
+    <w:lvl w:ilvl="0" w:tplc="04090009">
+      <w:start w:val="1"/>
+      <w:numFmt w:val="bullet"/>
+      <w:lvlText w:val=""/>
+      <w:lvlJc w:val="left"/>
+      <w:pPr>
+        <w:ind w:left="4320" w:hanging="360"/>
+      </w:pPr>
+      <w:rPr>
+        <w:rFonts w:ascii="Wingdings" w:hAnsi="Wingdings" w:hint="default"/>
+      </w:rPr>
+    </w:lvl>
+    <w:lvl w:ilvl="1" w:tplc="04090003" w:tentative="1">
+      <w:start w:val="1"/>
+      <w:numFmt w:val="bullet"/>
+      <w:lvlText w:val="o"/>
+      <w:lvlJc w:val="left"/>
+      <w:pPr>
+        <w:ind w:left="5040" w:hanging="360"/>
+      </w:pPr>
+      <w:rPr>
+        <w:rFonts w:ascii="Courier New" w:hAnsi="Courier New" w:cs="Courier New" w:hint="default"/>
+      </w:rPr>
+    </w:lvl>
+    <w:lvl w:ilvl="2" w:tplc="04090005" w:tentative="1">
+      <w:start w:val="1"/>
+      <w:numFmt w:val="bullet"/>
+      <w:lvlText w:val=""/>
+      <w:lvlJc w:val="left"/>
+      <w:pPr>
+        <w:ind w:left="5760" w:hanging="360"/>
+      </w:pPr>
+      <w:rPr>
+        <w:rFonts w:ascii="Wingdings" w:hAnsi="Wingdings" w:hint="default"/>
+      </w:rPr>
+    </w:lvl>
+    <w:lvl w:ilvl="3" w:tplc="04090001" w:tentative="1">
+      <w:start w:val="1"/>
+      <w:numFmt w:val="bullet"/>
+      <w:lvlText w:val=""/>
+      <w:lvlJc w:val="left"/>
+      <w:pPr>
+        <w:ind w:left="6480" w:hanging="360"/>
+      </w:pPr>
+      <w:rPr>
+        <w:rFonts w:ascii="Symbol" w:hAnsi="Symbol" w:hint="default"/>
+      </w:rPr>
+    </w:lvl>
+    <w:lvl w:ilvl="4" w:tplc="04090003" w:tentative="1">
+      <w:start w:val="1"/>
+      <w:numFmt w:val="bullet"/>
+      <w:lvlText w:val="o"/>
+      <w:lvlJc w:val="left"/>
+      <w:pPr>
+        <w:ind w:left="7200" w:hanging="360"/>
+      </w:pPr>
+      <w:rPr>
+        <w:rFonts w:ascii="Courier New" w:hAnsi="Courier New" w:cs="Courier New" w:hint="default"/>
+      </w:rPr>
+    </w:lvl>
+    <w:lvl w:ilvl="5" w:tplc="04090005" w:tentative="1">
+      <w:start w:val="1"/>
+      <w:numFmt w:val="bullet"/>
+      <w:lvlText w:val=""/>
+      <w:lvlJc w:val="left"/>
+      <w:pPr>
+        <w:ind w:left="7920" w:hanging="360"/>
+      </w:pPr>
+      <w:rPr>
+        <w:rFonts w:ascii="Wingdings" w:hAnsi="Wingdings" w:hint="default"/>
+      </w:rPr>
+    </w:lvl>
+    <w:lvl w:ilvl="6" w:tplc="04090001" w:tentative="1">
+      <w:start w:val="1"/>
+      <w:numFmt w:val="bullet"/>
+      <w:lvlText w:val=""/>
+      <w:lvlJc w:val="left"/>
+      <w:pPr>
+        <w:ind w:left="8640" w:hanging="360"/>
+      </w:pPr>
+      <w:rPr>
+        <w:rFonts w:ascii="Symbol" w:hAnsi="Symbol" w:hint="default"/>
+      </w:rPr>
+    </w:lvl>
+    <w:lvl w:ilvl="7" w:tplc="04090003" w:tentative="1">
+      <w:start w:val="1"/>
+      <w:numFmt w:val="bullet"/>
+      <w:lvlText w:val="o"/>
+      <w:lvlJc w:val="left"/>
+      <w:pPr>
+        <w:ind w:left="9360" w:hanging="360"/>
+      </w:pPr>
+      <w:rPr>
+        <w:rFonts w:ascii="Courier New" w:hAnsi="Courier New" w:cs="Courier New" w:hint="default"/>
+      </w:rPr>
+    </w:lvl>
+    <w:lvl w:ilvl="8" w:tplc="04090005" w:tentative="1">
+      <w:start w:val="1"/>
+      <w:numFmt w:val="bullet"/>
+      <w:lvlText w:val=""/>
+      <w:lvlJc w:val="left"/>
+      <w:pPr>
+        <w:ind w:left="10080" w:hanging="360"/>
+      </w:pPr>
+      <w:rPr>
+        <w:rFonts w:ascii="Wingdings" w:hAnsi="Wingdings" w:hint="default"/>
+      </w:rPr>
+    </w:lvl>
+  </w:abstractNum>
+  <w:abstractNum w:abstractNumId="16" w15:restartNumberingAfterBreak="0">
+    <w:nsid w:val="6C3903C9"/>
+    <w:multiLevelType w:val="hybridMultilevel"/>
+    <w:tmpl w:val="055AA212"/>
+    <w:lvl w:ilvl="0" w:tplc="0409000F">
+      <w:start w:val="1"/>
+      <w:numFmt w:val="decimal"/>
+      <w:lvlText w:val="%1."/>
+      <w:lvlJc w:val="left"/>
+      <w:pPr>
+        <w:ind w:left="1152" w:hanging="360"/>
+      </w:pPr>
+      <w:rPr>
+        <w:b/>
+      </w:rPr>
+    </w:lvl>
+    <w:lvl w:ilvl="1" w:tplc="04090019" w:tentative="1">
+      <w:start w:val="1"/>
+      <w:numFmt w:val="lowerLetter"/>
+      <w:lvlText w:val="%2."/>
+      <w:lvlJc w:val="left"/>
+      <w:pPr>
+        <w:ind w:left="1872" w:hanging="360"/>
+      </w:pPr>
+    </w:lvl>
+    <w:lvl w:ilvl="2" w:tplc="0409001B" w:tentative="1">
+      <w:start w:val="1"/>
+      <w:numFmt w:val="lowerRoman"/>
+      <w:lvlText w:val="%3."/>
+      <w:lvlJc w:val="right"/>
+      <w:pPr>
+        <w:ind w:left="2592" w:hanging="180"/>
+      </w:pPr>
+    </w:lvl>
+    <w:lvl w:ilvl="3" w:tplc="0409000F" w:tentative="1">
+      <w:start w:val="1"/>
+      <w:numFmt w:val="decimal"/>
+      <w:lvlText w:val="%4."/>
+      <w:lvlJc w:val="left"/>
+      <w:pPr>
+        <w:ind w:left="3312" w:hanging="360"/>
+      </w:pPr>
+    </w:lvl>
+    <w:lvl w:ilvl="4" w:tplc="04090019" w:tentative="1">
+      <w:start w:val="1"/>
+      <w:numFmt w:val="lowerLetter"/>
+      <w:lvlText w:val="%5."/>
+      <w:lvlJc w:val="left"/>
+      <w:pPr>
+        <w:ind w:left="4032" w:hanging="360"/>
+      </w:pPr>
+    </w:lvl>
+    <w:lvl w:ilvl="5" w:tplc="0409001B" w:tentative="1">
+      <w:start w:val="1"/>
+      <w:numFmt w:val="lowerRoman"/>
+      <w:lvlText w:val="%6."/>
+      <w:lvlJc w:val="right"/>
+      <w:pPr>
+        <w:ind w:left="4752" w:hanging="180"/>
+      </w:pPr>
+    </w:lvl>
+    <w:lvl w:ilvl="6" w:tplc="0409000F" w:tentative="1">
+      <w:start w:val="1"/>
+      <w:numFmt w:val="decimal"/>
+      <w:lvlText w:val="%7."/>
+      <w:lvlJc w:val="left"/>
+      <w:pPr>
+        <w:ind w:left="5472" w:hanging="360"/>
+      </w:pPr>
+    </w:lvl>
+    <w:lvl w:ilvl="7" w:tplc="04090019" w:tentative="1">
+      <w:start w:val="1"/>
+      <w:numFmt w:val="lowerLetter"/>
+      <w:lvlText w:val="%8."/>
+      <w:lvlJc w:val="left"/>
+      <w:pPr>
+        <w:ind w:left="6192" w:hanging="360"/>
+      </w:pPr>
+    </w:lvl>
+    <w:lvl w:ilvl="8" w:tplc="0409001B" w:tentative="1">
+      <w:start w:val="1"/>
+      <w:numFmt w:val="lowerRoman"/>
+      <w:lvlText w:val="%9."/>
+      <w:lvlJc w:val="right"/>
+      <w:pPr>
+        <w:ind w:left="6912" w:hanging="180"/>
+      </w:pPr>
+    </w:lvl>
+  </w:abstractNum>
+  <w:abstractNum w:abstractNumId="17" w15:restartNumberingAfterBreak="0">
     <w:nsid w:val="71FC2984"/>
     <w:multiLevelType w:val="hybridMultilevel"/>
     <w:tmpl w:val="EE5A9176"/>
@@ -11060,7 +11893,7 @@
       </w:rPr>
     </w:lvl>
   </w:abstractNum>
-  <w:abstractNum w:abstractNumId="15" w15:restartNumberingAfterBreak="0">
+  <w:abstractNum w:abstractNumId="18" w15:restartNumberingAfterBreak="0">
     <w:nsid w:val="771E7F0E"/>
     <w:multiLevelType w:val="multilevel"/>
     <w:tmpl w:val="31AC2218"/>
@@ -11209,7 +12042,7 @@
       </w:rPr>
     </w:lvl>
   </w:abstractNum>
-  <w:abstractNum w:abstractNumId="16" w15:restartNumberingAfterBreak="0">
+  <w:abstractNum w:abstractNumId="19" w15:restartNumberingAfterBreak="0">
     <w:nsid w:val="7E6420BE"/>
     <w:multiLevelType w:val="multilevel"/>
     <w:tmpl w:val="B4141552"/>
@@ -11355,6 +12188,118 @@
       <w:rPr>
         <w:rFonts w:ascii="Wingdings" w:hAnsi="Wingdings" w:hint="default"/>
         <w:sz w:val="20"/>
+      </w:rPr>
+    </w:lvl>
+  </w:abstractNum>
+  <w:abstractNum w:abstractNumId="20" w15:restartNumberingAfterBreak="0">
+    <w:nsid w:val="7EED2DD6"/>
+    <w:multiLevelType w:val="hybridMultilevel"/>
+    <w:tmpl w:val="2660B258"/>
+    <w:lvl w:ilvl="0" w:tplc="2F763C48">
+      <w:numFmt w:val="bullet"/>
+      <w:lvlText w:val="-"/>
+      <w:lvlJc w:val="left"/>
+      <w:pPr>
+        <w:ind w:left="720" w:hanging="360"/>
+      </w:pPr>
+      <w:rPr>
+        <w:rFonts w:ascii="Times New Roman" w:eastAsiaTheme="minorHAnsi" w:hAnsi="Times New Roman" w:cs="Times New Roman" w:hint="default"/>
+      </w:rPr>
+    </w:lvl>
+    <w:lvl w:ilvl="1" w:tplc="04090003">
+      <w:start w:val="1"/>
+      <w:numFmt w:val="bullet"/>
+      <w:lvlText w:val="o"/>
+      <w:lvlJc w:val="left"/>
+      <w:pPr>
+        <w:ind w:left="1440" w:hanging="360"/>
+      </w:pPr>
+      <w:rPr>
+        <w:rFonts w:ascii="Courier New" w:hAnsi="Courier New" w:cs="Courier New" w:hint="default"/>
+      </w:rPr>
+    </w:lvl>
+    <w:lvl w:ilvl="2" w:tplc="04090005" w:tentative="1">
+      <w:start w:val="1"/>
+      <w:numFmt w:val="bullet"/>
+      <w:lvlText w:val=""/>
+      <w:lvlJc w:val="left"/>
+      <w:pPr>
+        <w:ind w:left="2160" w:hanging="360"/>
+      </w:pPr>
+      <w:rPr>
+        <w:rFonts w:ascii="Wingdings" w:hAnsi="Wingdings" w:hint="default"/>
+      </w:rPr>
+    </w:lvl>
+    <w:lvl w:ilvl="3" w:tplc="04090001" w:tentative="1">
+      <w:start w:val="1"/>
+      <w:numFmt w:val="bullet"/>
+      <w:lvlText w:val=""/>
+      <w:lvlJc w:val="left"/>
+      <w:pPr>
+        <w:ind w:left="2880" w:hanging="360"/>
+      </w:pPr>
+      <w:rPr>
+        <w:rFonts w:ascii="Symbol" w:hAnsi="Symbol" w:hint="default"/>
+      </w:rPr>
+    </w:lvl>
+    <w:lvl w:ilvl="4" w:tplc="04090003" w:tentative="1">
+      <w:start w:val="1"/>
+      <w:numFmt w:val="bullet"/>
+      <w:lvlText w:val="o"/>
+      <w:lvlJc w:val="left"/>
+      <w:pPr>
+        <w:ind w:left="3600" w:hanging="360"/>
+      </w:pPr>
+      <w:rPr>
+        <w:rFonts w:ascii="Courier New" w:hAnsi="Courier New" w:cs="Courier New" w:hint="default"/>
+      </w:rPr>
+    </w:lvl>
+    <w:lvl w:ilvl="5" w:tplc="04090005" w:tentative="1">
+      <w:start w:val="1"/>
+      <w:numFmt w:val="bullet"/>
+      <w:lvlText w:val=""/>
+      <w:lvlJc w:val="left"/>
+      <w:pPr>
+        <w:ind w:left="4320" w:hanging="360"/>
+      </w:pPr>
+      <w:rPr>
+        <w:rFonts w:ascii="Wingdings" w:hAnsi="Wingdings" w:hint="default"/>
+      </w:rPr>
+    </w:lvl>
+    <w:lvl w:ilvl="6" w:tplc="04090001" w:tentative="1">
+      <w:start w:val="1"/>
+      <w:numFmt w:val="bullet"/>
+      <w:lvlText w:val=""/>
+      <w:lvlJc w:val="left"/>
+      <w:pPr>
+        <w:ind w:left="5040" w:hanging="360"/>
+      </w:pPr>
+      <w:rPr>
+        <w:rFonts w:ascii="Symbol" w:hAnsi="Symbol" w:hint="default"/>
+      </w:rPr>
+    </w:lvl>
+    <w:lvl w:ilvl="7" w:tplc="04090003" w:tentative="1">
+      <w:start w:val="1"/>
+      <w:numFmt w:val="bullet"/>
+      <w:lvlText w:val="o"/>
+      <w:lvlJc w:val="left"/>
+      <w:pPr>
+        <w:ind w:left="5760" w:hanging="360"/>
+      </w:pPr>
+      <w:rPr>
+        <w:rFonts w:ascii="Courier New" w:hAnsi="Courier New" w:cs="Courier New" w:hint="default"/>
+      </w:rPr>
+    </w:lvl>
+    <w:lvl w:ilvl="8" w:tplc="04090005" w:tentative="1">
+      <w:start w:val="1"/>
+      <w:numFmt w:val="bullet"/>
+      <w:lvlText w:val=""/>
+      <w:lvlJc w:val="left"/>
+      <w:pPr>
+        <w:ind w:left="6480" w:hanging="360"/>
+      </w:pPr>
+      <w:rPr>
+        <w:rFonts w:ascii="Wingdings" w:hAnsi="Wingdings" w:hint="default"/>
       </w:rPr>
     </w:lvl>
   </w:abstractNum>
@@ -11380,7 +12325,7 @@
     <w:abstractNumId w:val="2"/>
   </w:num>
   <w:num w:numId="8">
-    <w:abstractNumId w:val="14"/>
+    <w:abstractNumId w:val="17"/>
   </w:num>
   <w:num w:numId="9">
     <w:abstractNumId w:val="12"/>
@@ -11398,23 +12343,35 @@
     <w:abstractNumId w:val="9"/>
   </w:num>
   <w:num w:numId="14">
-    <w:abstractNumId w:val="16"/>
+    <w:abstractNumId w:val="19"/>
   </w:num>
   <w:num w:numId="15">
     <w:abstractNumId w:val="0"/>
   </w:num>
   <w:num w:numId="16">
-    <w:abstractNumId w:val="15"/>
+    <w:abstractNumId w:val="18"/>
   </w:num>
   <w:num w:numId="17">
     <w:abstractNumId w:val="6"/>
+  </w:num>
+  <w:num w:numId="18">
+    <w:abstractNumId w:val="20"/>
+  </w:num>
+  <w:num w:numId="19">
+    <w:abstractNumId w:val="15"/>
+  </w:num>
+  <w:num w:numId="20">
+    <w:abstractNumId w:val="14"/>
+  </w:num>
+  <w:num w:numId="21">
+    <w:abstractNumId w:val="16"/>
   </w:num>
   <w:numIdMacAtCleanup w:val="9"/>
 </w:numbering>
 </file>
 
 <file path=word/styles.xml><?xml version="1.0" encoding="utf-8"?>
-<w:styles xmlns:mc="http://schemas.openxmlformats.org/markup-compatibility/2006" xmlns:r="http://schemas.openxmlformats.org/officeDocument/2006/relationships" xmlns:w="http://schemas.openxmlformats.org/wordprocessingml/2006/main" xmlns:w14="http://schemas.microsoft.com/office/word/2010/wordml" xmlns:w15="http://schemas.microsoft.com/office/word/2012/wordml" xmlns:w16cex="http://schemas.microsoft.com/office/word/2018/wordml/cex" xmlns:w16cid="http://schemas.microsoft.com/office/word/2016/wordml/cid" xmlns:w16="http://schemas.microsoft.com/office/word/2018/wordml" xmlns:w16se="http://schemas.microsoft.com/office/word/2015/wordml/symex" mc:Ignorable="w14 w15 w16se w16cid w16 w16cex">
+<w:styles xmlns:mc="http://schemas.openxmlformats.org/markup-compatibility/2006" xmlns:r="http://schemas.openxmlformats.org/officeDocument/2006/relationships" xmlns:w="http://schemas.openxmlformats.org/wordprocessingml/2006/main" xmlns:w14="http://schemas.microsoft.com/office/word/2010/wordml" xmlns:w15="http://schemas.microsoft.com/office/word/2012/wordml" xmlns:w16se="http://schemas.microsoft.com/office/word/2015/wordml/symex" mc:Ignorable="w14 w15 w16se">
   <w:docDefaults>
     <w:rPrDefault>
       <w:rPr>
@@ -11430,7 +12387,7 @@
       </w:pPr>
     </w:pPrDefault>
   </w:docDefaults>
-  <w:latentStyles w:defLockedState="0" w:defUIPriority="99" w:defSemiHidden="0" w:defUnhideWhenUsed="0" w:defQFormat="0" w:count="376">
+  <w:latentStyles w:defLockedState="0" w:defUIPriority="99" w:defSemiHidden="0" w:defUnhideWhenUsed="0" w:defQFormat="0" w:count="371">
     <w:lsdException w:name="Normal" w:uiPriority="0" w:qFormat="1"/>
     <w:lsdException w:name="heading 1" w:uiPriority="9" w:qFormat="1"/>
     <w:lsdException w:name="heading 2" w:semiHidden="1" w:uiPriority="9" w:unhideWhenUsed="1" w:qFormat="1"/>
@@ -11802,11 +12759,6 @@
     <w:lsdException w:name="List Table 5 Dark Accent 6" w:uiPriority="50"/>
     <w:lsdException w:name="List Table 6 Colorful Accent 6" w:uiPriority="51"/>
     <w:lsdException w:name="List Table 7 Colorful Accent 6" w:uiPriority="52"/>
-    <w:lsdException w:name="Mention" w:semiHidden="1" w:unhideWhenUsed="1"/>
-    <w:lsdException w:name="Smart Hyperlink" w:semiHidden="1" w:unhideWhenUsed="1"/>
-    <w:lsdException w:name="Hashtag" w:semiHidden="1" w:unhideWhenUsed="1"/>
-    <w:lsdException w:name="Unresolved Mention" w:semiHidden="1" w:unhideWhenUsed="1"/>
-    <w:lsdException w:name="Smart Link" w:semiHidden="1" w:unhideWhenUsed="1"/>
   </w:latentStyles>
   <w:style w:type="paragraph" w:default="1" w:styleId="Normal">
     <w:name w:val="Normal"/>
@@ -11908,6 +12860,7 @@
   <w:style w:type="character" w:default="1" w:styleId="DefaultParagraphFont">
     <w:name w:val="Default Paragraph Font"/>
     <w:uiPriority w:val="1"/>
+    <w:semiHidden/>
     <w:unhideWhenUsed/>
   </w:style>
   <w:style w:type="table" w:default="1" w:styleId="TableNormal">
@@ -12539,7 +13492,7 @@
 </file>
 
 <file path=word/glossary/document.xml><?xml version="1.0" encoding="utf-8"?>
-<w:glossaryDocument xmlns:wpc="http://schemas.microsoft.com/office/word/2010/wordprocessingCanvas" xmlns:cx="http://schemas.microsoft.com/office/drawing/2014/chartex" xmlns:cx1="http://schemas.microsoft.com/office/drawing/2015/9/8/chartex" xmlns:cx2="http://schemas.microsoft.com/office/drawing/2015/10/21/chartex" xmlns:cx3="http://schemas.microsoft.com/office/drawing/2016/5/9/chartex" xmlns:cx4="http://schemas.microsoft.com/office/drawing/2016/5/10/chartex" xmlns:cx5="http://schemas.microsoft.com/office/drawing/2016/5/11/chartex" xmlns:cx6="http://schemas.microsoft.com/office/drawing/2016/5/12/chartex" xmlns:cx7="http://schemas.microsoft.com/office/drawing/2016/5/13/chartex" xmlns:cx8="http://schemas.microsoft.com/office/drawing/2016/5/14/chartex" xmlns:mc="http://schemas.openxmlformats.org/markup-compatibility/2006" xmlns:aink="http://schemas.microsoft.com/office/drawing/2016/ink" xmlns:am3d="http://schemas.microsoft.com/office/drawing/2017/model3d" xmlns:o="urn:schemas-microsoft-com:office:office" xmlns:r="http://schemas.openxmlformats.org/officeDocument/2006/relationships" xmlns:m="http://schemas.openxmlformats.org/officeDocument/2006/math" xmlns:v="urn:schemas-microsoft-com:vml" xmlns:wp14="http://schemas.microsoft.com/office/word/2010/wordprocessingDrawing" xmlns:wp="http://schemas.openxmlformats.org/drawingml/2006/wordprocessingDrawing" xmlns:w10="urn:schemas-microsoft-com:office:word" xmlns:w="http://schemas.openxmlformats.org/wordprocessingml/2006/main" xmlns:w14="http://schemas.microsoft.com/office/word/2010/wordml" xmlns:w15="http://schemas.microsoft.com/office/word/2012/wordml" xmlns:w16cex="http://schemas.microsoft.com/office/word/2018/wordml/cex" xmlns:w16cid="http://schemas.microsoft.com/office/word/2016/wordml/cid" xmlns:w16="http://schemas.microsoft.com/office/word/2018/wordml" xmlns:w16se="http://schemas.microsoft.com/office/word/2015/wordml/symex" xmlns:wpg="http://schemas.microsoft.com/office/word/2010/wordprocessingGroup" xmlns:wpi="http://schemas.microsoft.com/office/word/2010/wordprocessingInk" xmlns:wne="http://schemas.microsoft.com/office/word/2006/wordml" xmlns:wps="http://schemas.microsoft.com/office/word/2010/wordprocessingShape" mc:Ignorable="w14 w15 w16se w16cid w16 w16cex wp14">
+<w:glossaryDocument xmlns:wpc="http://schemas.microsoft.com/office/word/2010/wordprocessingCanvas" xmlns:cx="http://schemas.microsoft.com/office/drawing/2014/chartex" xmlns:cx1="http://schemas.microsoft.com/office/drawing/2015/9/8/chartex" xmlns:mc="http://schemas.openxmlformats.org/markup-compatibility/2006" xmlns:o="urn:schemas-microsoft-com:office:office" xmlns:r="http://schemas.openxmlformats.org/officeDocument/2006/relationships" xmlns:m="http://schemas.openxmlformats.org/officeDocument/2006/math" xmlns:v="urn:schemas-microsoft-com:vml" xmlns:wp14="http://schemas.microsoft.com/office/word/2010/wordprocessingDrawing" xmlns:wp="http://schemas.openxmlformats.org/drawingml/2006/wordprocessingDrawing" xmlns:w10="urn:schemas-microsoft-com:office:word" xmlns:w="http://schemas.openxmlformats.org/wordprocessingml/2006/main" xmlns:w14="http://schemas.microsoft.com/office/word/2010/wordml" xmlns:w15="http://schemas.microsoft.com/office/word/2012/wordml" xmlns:w16se="http://schemas.microsoft.com/office/word/2015/wordml/symex" xmlns:wpg="http://schemas.microsoft.com/office/word/2010/wordprocessingGroup" xmlns:wpi="http://schemas.microsoft.com/office/word/2010/wordprocessingInk" xmlns:wne="http://schemas.microsoft.com/office/word/2006/wordml" xmlns:wps="http://schemas.microsoft.com/office/word/2010/wordprocessingShape" mc:Ignorable="w14 w15 w16se wp14">
   <w:docParts>
     <w:docPart>
       <w:docPartPr>
@@ -12575,7 +13528,7 @@
 </file>
 
 <file path=word/glossary/fontTable.xml><?xml version="1.0" encoding="utf-8"?>
-<w:fonts xmlns:mc="http://schemas.openxmlformats.org/markup-compatibility/2006" xmlns:r="http://schemas.openxmlformats.org/officeDocument/2006/relationships" xmlns:w="http://schemas.openxmlformats.org/wordprocessingml/2006/main" xmlns:w14="http://schemas.microsoft.com/office/word/2010/wordml" xmlns:w15="http://schemas.microsoft.com/office/word/2012/wordml" xmlns:w16cex="http://schemas.microsoft.com/office/word/2018/wordml/cex" xmlns:w16cid="http://schemas.microsoft.com/office/word/2016/wordml/cid" xmlns:w16="http://schemas.microsoft.com/office/word/2018/wordml" xmlns:w16se="http://schemas.microsoft.com/office/word/2015/wordml/symex" mc:Ignorable="w14 w15 w16se w16cid w16 w16cex">
+<w:fonts xmlns:mc="http://schemas.openxmlformats.org/markup-compatibility/2006" xmlns:r="http://schemas.openxmlformats.org/officeDocument/2006/relationships" xmlns:w="http://schemas.openxmlformats.org/wordprocessingml/2006/main" xmlns:w14="http://schemas.microsoft.com/office/word/2010/wordml" xmlns:w15="http://schemas.microsoft.com/office/word/2012/wordml" xmlns:w16se="http://schemas.microsoft.com/office/word/2015/wordml/symex" mc:Ignorable="w14 w15 w16se">
   <w:font w:name="Symbol">
     <w:panose1 w:val="05050102010706020507"/>
     <w:charset w:val="02"/>
@@ -12588,7 +13541,7 @@
     <w:charset w:val="00"/>
     <w:family w:val="roman"/>
     <w:pitch w:val="variable"/>
-    <w:sig w:usb0="E0002EFF" w:usb1="C000785B" w:usb2="00000009" w:usb3="00000000" w:csb0="000001FF" w:csb1="00000000"/>
+    <w:sig w:usb0="E0002AFF" w:usb1="C0007843" w:usb2="00000009" w:usb3="00000000" w:csb0="000001FF" w:csb1="00000000"/>
   </w:font>
   <w:font w:name="Courier New">
     <w:panose1 w:val="02070309020205020404"/>
@@ -12609,14 +13562,14 @@
     <w:charset w:val="00"/>
     <w:family w:val="swiss"/>
     <w:pitch w:val="variable"/>
-    <w:sig w:usb0="E0002EFF" w:usb1="C000785B" w:usb2="00000009" w:usb3="00000000" w:csb0="000001FF" w:csb1="00000000"/>
+    <w:sig w:usb0="E0002AFF" w:usb1="C0007843" w:usb2="00000009" w:usb3="00000000" w:csb0="000001FF" w:csb1="00000000"/>
   </w:font>
   <w:font w:name="Calibri">
     <w:panose1 w:val="020F0502020204030204"/>
     <w:charset w:val="00"/>
     <w:family w:val="swiss"/>
     <w:pitch w:val="variable"/>
-    <w:sig w:usb0="E4002EFF" w:usb1="C000247B" w:usb2="00000009" w:usb3="00000000" w:csb0="000001FF" w:csb1="00000000"/>
+    <w:sig w:usb0="E00002FF" w:usb1="4000ACFF" w:usb2="00000001" w:usb3="00000000" w:csb0="0000019F" w:csb1="00000000"/>
   </w:font>
   <w:font w:name="Cambria">
     <w:panose1 w:val="02040503050406030204"/>
@@ -12644,23 +13597,23 @@
     <w:charset w:val="00"/>
     <w:family w:val="swiss"/>
     <w:pitch w:val="variable"/>
-    <w:sig w:usb0="E4002EFF" w:usb1="C000247B" w:usb2="00000009" w:usb3="00000000" w:csb0="000001FF" w:csb1="00000000"/>
+    <w:sig w:usb0="A00002EF" w:usb1="4000207B" w:usb2="00000000" w:usb3="00000000" w:csb0="0000009F" w:csb1="00000000"/>
   </w:font>
 </w:fonts>
 </file>
 
 <file path=word/glossary/settings.xml><?xml version="1.0" encoding="utf-8"?>
-<w:settings xmlns:mc="http://schemas.openxmlformats.org/markup-compatibility/2006" xmlns:o="urn:schemas-microsoft-com:office:office" xmlns:r="http://schemas.openxmlformats.org/officeDocument/2006/relationships" xmlns:m="http://schemas.openxmlformats.org/officeDocument/2006/math" xmlns:v="urn:schemas-microsoft-com:vml" xmlns:w10="urn:schemas-microsoft-com:office:word" xmlns:w="http://schemas.openxmlformats.org/wordprocessingml/2006/main" xmlns:w14="http://schemas.microsoft.com/office/word/2010/wordml" xmlns:w15="http://schemas.microsoft.com/office/word/2012/wordml" xmlns:w16cex="http://schemas.microsoft.com/office/word/2018/wordml/cex" xmlns:w16cid="http://schemas.microsoft.com/office/word/2016/wordml/cid" xmlns:w16="http://schemas.microsoft.com/office/word/2018/wordml" xmlns:w16se="http://schemas.microsoft.com/office/word/2015/wordml/symex" xmlns:sl="http://schemas.openxmlformats.org/schemaLibrary/2006/main" mc:Ignorable="w14 w15 w16se w16cid w16 w16cex">
+<w:settings xmlns:mc="http://schemas.openxmlformats.org/markup-compatibility/2006" xmlns:o="urn:schemas-microsoft-com:office:office" xmlns:r="http://schemas.openxmlformats.org/officeDocument/2006/relationships" xmlns:m="http://schemas.openxmlformats.org/officeDocument/2006/math" xmlns:v="urn:schemas-microsoft-com:vml" xmlns:w10="urn:schemas-microsoft-com:office:word" xmlns:w="http://schemas.openxmlformats.org/wordprocessingml/2006/main" xmlns:w14="http://schemas.microsoft.com/office/word/2010/wordml" xmlns:w15="http://schemas.microsoft.com/office/word/2012/wordml" xmlns:w16se="http://schemas.microsoft.com/office/word/2015/wordml/symex" xmlns:sl="http://schemas.openxmlformats.org/schemaLibrary/2006/main" mc:Ignorable="w14 w15 w16se">
   <w:view w:val="normal"/>
   <w:defaultTabStop w:val="720"/>
   <w:characterSpacingControl w:val="doNotCompress"/>
   <w:compat>
     <w:useFELayout/>
     <w:compatSetting w:name="compatibilityMode" w:uri="http://schemas.microsoft.com/office/word" w:val="12"/>
-    <w:compatSetting w:name="useWord2013TrackBottomHyphenation" w:uri="http://schemas.microsoft.com/office/word" w:val="1"/>
   </w:compat>
   <w:rsids>
     <w:rsidRoot w:val="00CD6B9D"/>
+    <w:rsid w:val="00102074"/>
     <w:rsid w:val="00186F72"/>
     <w:rsid w:val="00223A50"/>
     <w:rsid w:val="00233143"/>
@@ -12698,7 +13651,7 @@
 </file>
 
 <file path=word/glossary/styles.xml><?xml version="1.0" encoding="utf-8"?>
-<w:styles xmlns:mc="http://schemas.openxmlformats.org/markup-compatibility/2006" xmlns:r="http://schemas.openxmlformats.org/officeDocument/2006/relationships" xmlns:w="http://schemas.openxmlformats.org/wordprocessingml/2006/main" xmlns:w14="http://schemas.microsoft.com/office/word/2010/wordml" xmlns:w15="http://schemas.microsoft.com/office/word/2012/wordml" xmlns:w16cex="http://schemas.microsoft.com/office/word/2018/wordml/cex" xmlns:w16cid="http://schemas.microsoft.com/office/word/2016/wordml/cid" xmlns:w16="http://schemas.microsoft.com/office/word/2018/wordml" xmlns:w16se="http://schemas.microsoft.com/office/word/2015/wordml/symex" mc:Ignorable="w14 w15 w16se w16cid w16 w16cex">
+<w:styles xmlns:mc="http://schemas.openxmlformats.org/markup-compatibility/2006" xmlns:r="http://schemas.openxmlformats.org/officeDocument/2006/relationships" xmlns:w="http://schemas.openxmlformats.org/wordprocessingml/2006/main" xmlns:w14="http://schemas.microsoft.com/office/word/2010/wordml" xmlns:w15="http://schemas.microsoft.com/office/word/2012/wordml" xmlns:w16se="http://schemas.microsoft.com/office/word/2015/wordml/symex" mc:Ignorable="w14 w15 w16se">
   <w:docDefaults>
     <w:rPrDefault>
       <w:rPr>
@@ -12714,7 +13667,7 @@
       </w:pPr>
     </w:pPrDefault>
   </w:docDefaults>
-  <w:latentStyles w:defLockedState="0" w:defUIPriority="99" w:defSemiHidden="0" w:defUnhideWhenUsed="0" w:defQFormat="0" w:count="376">
+  <w:latentStyles w:defLockedState="0" w:defUIPriority="99" w:defSemiHidden="0" w:defUnhideWhenUsed="0" w:defQFormat="0" w:count="371">
     <w:lsdException w:name="Normal" w:uiPriority="0" w:qFormat="1"/>
     <w:lsdException w:name="heading 1" w:uiPriority="9" w:qFormat="1"/>
     <w:lsdException w:name="heading 2" w:semiHidden="1" w:uiPriority="9" w:unhideWhenUsed="1" w:qFormat="1"/>
@@ -13086,11 +14039,6 @@
     <w:lsdException w:name="List Table 5 Dark Accent 6" w:uiPriority="50"/>
     <w:lsdException w:name="List Table 6 Colorful Accent 6" w:uiPriority="51"/>
     <w:lsdException w:name="List Table 7 Colorful Accent 6" w:uiPriority="52"/>
-    <w:lsdException w:name="Mention" w:semiHidden="1" w:unhideWhenUsed="1"/>
-    <w:lsdException w:name="Smart Hyperlink" w:semiHidden="1" w:unhideWhenUsed="1"/>
-    <w:lsdException w:name="Hashtag" w:semiHidden="1" w:unhideWhenUsed="1"/>
-    <w:lsdException w:name="Unresolved Mention" w:semiHidden="1" w:unhideWhenUsed="1"/>
-    <w:lsdException w:name="Smart Link" w:semiHidden="1" w:unhideWhenUsed="1"/>
   </w:latentStyles>
   <w:style w:type="paragraph" w:default="1" w:styleId="Normal">
     <w:name w:val="Normal"/>
@@ -13144,7 +14092,7 @@
 </file>
 
 <file path=word/glossary/webSettings.xml><?xml version="1.0" encoding="utf-8"?>
-<w:webSettings xmlns:mc="http://schemas.openxmlformats.org/markup-compatibility/2006" xmlns:r="http://schemas.openxmlformats.org/officeDocument/2006/relationships" xmlns:w="http://schemas.openxmlformats.org/wordprocessingml/2006/main" xmlns:w14="http://schemas.microsoft.com/office/word/2010/wordml" xmlns:w15="http://schemas.microsoft.com/office/word/2012/wordml" xmlns:w16cex="http://schemas.microsoft.com/office/word/2018/wordml/cex" xmlns:w16cid="http://schemas.microsoft.com/office/word/2016/wordml/cid" xmlns:w16="http://schemas.microsoft.com/office/word/2018/wordml" xmlns:w16se="http://schemas.microsoft.com/office/word/2015/wordml/symex" mc:Ignorable="w14 w15 w16se w16cid w16 w16cex">
+<w:webSettings xmlns:mc="http://schemas.openxmlformats.org/markup-compatibility/2006" xmlns:r="http://schemas.openxmlformats.org/officeDocument/2006/relationships" xmlns:w="http://schemas.openxmlformats.org/wordprocessingml/2006/main" xmlns:w14="http://schemas.microsoft.com/office/word/2010/wordml" xmlns:w15="http://schemas.microsoft.com/office/word/2012/wordml" xmlns:w16se="http://schemas.microsoft.com/office/word/2015/wordml/symex" mc:Ignorable="w14 w15 w16se">
   <w:optimizeForBrowser/>
 </w:webSettings>
 </file>
@@ -13557,7 +14505,7 @@
 </file>
 
 <file path=customXml/itemProps2.xml><?xml version="1.0" encoding="utf-8"?>
-<ds:datastoreItem xmlns:ds="http://schemas.openxmlformats.org/officeDocument/2006/customXml" ds:itemID="{C613EA99-7BAB-4159-AD26-79CBDA48033E}">
+<ds:datastoreItem xmlns:ds="http://schemas.openxmlformats.org/officeDocument/2006/customXml" ds:itemID="{8F33EE86-62C5-48E5-A97F-ED88A2837748}">
   <ds:schemaRefs>
     <ds:schemaRef ds:uri="http://schemas.openxmlformats.org/officeDocument/2006/bibliography"/>
   </ds:schemaRefs>

</xml_diff>